<commit_message>
working version before adding JSON notation
</commit_message>
<xml_diff>
--- a/my_word_template.docx
+++ b/my_word_template.docx
@@ -1,6 +1,6 @@
 
 <file path=word/document.xml><?xml version="1.0" encoding="utf-8"?>
-<w:document xmlns:wpc="http://schemas.microsoft.com/office/word/2010/wordprocessingCanvas" xmlns:cx="http://schemas.microsoft.com/office/drawing/2014/chartex" xmlns:cx1="http://schemas.microsoft.com/office/drawing/2015/9/8/chartex" xmlns:cx2="http://schemas.microsoft.com/office/drawing/2015/10/21/chartex" xmlns:cx3="http://schemas.microsoft.com/office/drawing/2016/5/9/chartex" xmlns:cx4="http://schemas.microsoft.com/office/drawing/2016/5/10/chartex" xmlns:cx5="http://schemas.microsoft.com/office/drawing/2016/5/11/chartex" xmlns:cx6="http://schemas.microsoft.com/office/drawing/2016/5/12/chartex" xmlns:cx7="http://schemas.microsoft.com/office/drawing/2016/5/13/chartex" xmlns:cx8="http://schemas.microsoft.com/office/drawing/2016/5/14/chartex" xmlns:mc="http://schemas.openxmlformats.org/markup-compatibility/2006" xmlns:aink="http://schemas.microsoft.com/office/drawing/2016/ink" xmlns:am3d="http://schemas.microsoft.com/office/drawing/2017/model3d" xmlns:o="urn:schemas-microsoft-com:office:office" xmlns:r="http://schemas.openxmlformats.org/officeDocument/2006/relationships" xmlns:m="http://schemas.openxmlformats.org/officeDocument/2006/math" xmlns:v="urn:schemas-microsoft-com:vml" xmlns:wp14="http://schemas.microsoft.com/office/word/2010/wordprocessingDrawing" xmlns:wp="http://schemas.openxmlformats.org/drawingml/2006/wordprocessingDrawing" xmlns:w10="urn:schemas-microsoft-com:office:word" xmlns:w="http://schemas.openxmlformats.org/wordprocessingml/2006/main" xmlns:w14="http://schemas.microsoft.com/office/word/2010/wordml" xmlns:w15="http://schemas.microsoft.com/office/word/2012/wordml" xmlns:w16cid="http://schemas.microsoft.com/office/word/2016/wordml/cid" xmlns:w16se="http://schemas.microsoft.com/office/word/2015/wordml/symex" xmlns:wpg="http://schemas.microsoft.com/office/word/2010/wordprocessingGroup" xmlns:wpi="http://schemas.microsoft.com/office/word/2010/wordprocessingInk" xmlns:wne="http://schemas.microsoft.com/office/word/2006/wordml" xmlns:wps="http://schemas.microsoft.com/office/word/2010/wordprocessingShape" mc:Ignorable="w14 w15 w16se w16cid wp14">
+<w:document xmlns:wpc="http://schemas.microsoft.com/office/word/2010/wordprocessingCanvas" xmlns:cx="http://schemas.microsoft.com/office/drawing/2014/chartex" xmlns:mc="http://schemas.openxmlformats.org/markup-compatibility/2006" xmlns:o="urn:schemas-microsoft-com:office:office" xmlns:r="http://schemas.openxmlformats.org/officeDocument/2006/relationships" xmlns:m="http://schemas.openxmlformats.org/officeDocument/2006/math" xmlns:v="urn:schemas-microsoft-com:vml" xmlns:wp14="http://schemas.microsoft.com/office/word/2010/wordprocessingDrawing" xmlns:wp="http://schemas.openxmlformats.org/drawingml/2006/wordprocessingDrawing" xmlns:w10="urn:schemas-microsoft-com:office:word" xmlns:w="http://schemas.openxmlformats.org/wordprocessingml/2006/main" xmlns:w14="http://schemas.microsoft.com/office/word/2010/wordml" xmlns:w15="http://schemas.microsoft.com/office/word/2012/wordml" xmlns:w16se="http://schemas.microsoft.com/office/word/2015/wordml/symex" xmlns:wpg="http://schemas.microsoft.com/office/word/2010/wordprocessingGroup" xmlns:wpi="http://schemas.microsoft.com/office/word/2010/wordprocessingInk" xmlns:wne="http://schemas.microsoft.com/office/word/2006/wordml" xmlns:wps="http://schemas.microsoft.com/office/word/2010/wordprocessingShape" mc:Ignorable="w14 w15 w16se wp14">
   <w:body>
     <w:p>
       <w:pPr>
@@ -974,7 +974,45 @@
           <w:rFonts w:ascii="Times New Roman" w:hAnsi="Times New Roman" w:cs="Times New Roman"/>
           <w:b/>
         </w:rPr>
-        <w:t>}}</w:t>
+        <w:t>}</w:t>
+      </w:r>
+      <w:r>
+        <w:rPr>
+          <w:rFonts w:ascii="Times New Roman" w:hAnsi="Times New Roman" w:cs="Times New Roman"/>
+          <w:b/>
+        </w:rPr>
+        <w:t>}</w:t>
+      </w:r>
+    </w:p>
+    <w:p>
+      <w:pPr>
+        <w:spacing w:after="0"/>
+        <w:ind w:left="2126" w:hanging="2"/>
+        <w:jc w:val="both"/>
+        <w:rPr>
+          <w:rFonts w:ascii="Times New Roman" w:hAnsi="Times New Roman" w:cs="Times New Roman"/>
+          <w:b/>
+          <w:sz w:val="24"/>
+        </w:rPr>
+      </w:pPr>
+      <w:r>
+        <w:rPr>
+          <w:rFonts w:ascii="Times New Roman" w:hAnsi="Times New Roman" w:cs="Times New Roman"/>
+        </w:rPr>
+        <w:t>{{МЕСТО_РАБОТЫ_1}}</w:t>
+      </w:r>
+      <w:r>
+        <w:rPr>
+          <w:rFonts w:ascii="Times New Roman" w:hAnsi="Times New Roman" w:cs="Times New Roman"/>
+        </w:rPr>
+        <w:t xml:space="preserve"> {{САЙТ</w:t>
+      </w:r>
+      <w:r>
+        <w:rPr>
+          <w:rFonts w:ascii="Times New Roman" w:hAnsi="Times New Roman" w:cs="Times New Roman"/>
+          <w:i/>
+        </w:rPr>
+        <w:t>_РАБОТЫ_1}}</w:t>
       </w:r>
     </w:p>
     <w:p>
@@ -1154,6 +1192,63 @@
     <w:p>
       <w:pPr>
         <w:spacing w:after="0"/>
+        <w:ind w:left="2126" w:hanging="2"/>
+        <w:jc w:val="both"/>
+        <w:rPr>
+          <w:rFonts w:ascii="Times New Roman" w:hAnsi="Times New Roman" w:cs="Times New Roman"/>
+          <w:b/>
+          <w:sz w:val="24"/>
+        </w:rPr>
+      </w:pPr>
+      <w:r>
+        <w:rPr>
+          <w:rFonts w:ascii="Times New Roman" w:hAnsi="Times New Roman" w:cs="Times New Roman"/>
+          <w:b/>
+        </w:rPr>
+        <w:tab/>
+      </w:r>
+      <w:r>
+        <w:rPr>
+          <w:rFonts w:ascii="Times New Roman" w:hAnsi="Times New Roman" w:cs="Times New Roman"/>
+        </w:rPr>
+        <w:t>{{МЕСТО_РАБОТЫ_</w:t>
+      </w:r>
+      <w:r>
+        <w:rPr>
+          <w:rFonts w:ascii="Times New Roman" w:hAnsi="Times New Roman" w:cs="Times New Roman"/>
+        </w:rPr>
+        <w:t>2</w:t>
+      </w:r>
+      <w:r>
+        <w:rPr>
+          <w:rFonts w:ascii="Times New Roman" w:hAnsi="Times New Roman" w:cs="Times New Roman"/>
+        </w:rPr>
+        <w:t>}}</w:t>
+      </w:r>
+      <w:r>
+        <w:rPr>
+          <w:rFonts w:ascii="Times New Roman" w:hAnsi="Times New Roman" w:cs="Times New Roman"/>
+        </w:rPr>
+        <w:t xml:space="preserve"> {{САЙТ</w:t>
+      </w:r>
+      <w:r>
+        <w:rPr>
+          <w:rFonts w:ascii="Times New Roman" w:hAnsi="Times New Roman" w:cs="Times New Roman"/>
+          <w:i/>
+        </w:rPr>
+        <w:t>_РАБОТЫ_2</w:t>
+      </w:r>
+      <w:r>
+        <w:rPr>
+          <w:rFonts w:ascii="Times New Roman" w:hAnsi="Times New Roman" w:cs="Times New Roman"/>
+          <w:i/>
+        </w:rPr>
+        <w:t>}}</w:t>
+      </w:r>
+    </w:p>
+    <w:p>
+      <w:pPr>
+        <w:spacing w:after="0"/>
         <w:ind w:left="2127"/>
         <w:jc w:val="both"/>
         <w:rPr>
@@ -1294,6 +1389,63 @@
     <w:p>
       <w:pPr>
         <w:spacing w:after="0"/>
+        <w:ind w:left="2126" w:hanging="2"/>
+        <w:jc w:val="both"/>
+        <w:rPr>
+          <w:rFonts w:ascii="Times New Roman" w:hAnsi="Times New Roman" w:cs="Times New Roman"/>
+          <w:b/>
+          <w:sz w:val="24"/>
+        </w:rPr>
+      </w:pPr>
+      <w:r>
+        <w:rPr>
+          <w:rFonts w:ascii="Times New Roman" w:hAnsi="Times New Roman" w:cs="Times New Roman"/>
+          <w:b/>
+        </w:rPr>
+        <w:tab/>
+      </w:r>
+      <w:r>
+        <w:rPr>
+          <w:rFonts w:ascii="Times New Roman" w:hAnsi="Times New Roman" w:cs="Times New Roman"/>
+        </w:rPr>
+        <w:t>{{МЕСТО</w:t>
+      </w:r>
+      <w:r>
+        <w:rPr>
+          <w:rFonts w:ascii="Times New Roman" w:hAnsi="Times New Roman" w:cs="Times New Roman"/>
+        </w:rPr>
+        <w:t>_РАБОТЫ_3</w:t>
+      </w:r>
+      <w:r>
+        <w:rPr>
+          <w:rFonts w:ascii="Times New Roman" w:hAnsi="Times New Roman" w:cs="Times New Roman"/>
+        </w:rPr>
+        <w:t>}}</w:t>
+      </w:r>
+      <w:r>
+        <w:rPr>
+          <w:rFonts w:ascii="Times New Roman" w:hAnsi="Times New Roman" w:cs="Times New Roman"/>
+        </w:rPr>
+        <w:t xml:space="preserve"> {{САЙТ</w:t>
+      </w:r>
+      <w:r>
+        <w:rPr>
+          <w:rFonts w:ascii="Times New Roman" w:hAnsi="Times New Roman" w:cs="Times New Roman"/>
+          <w:i/>
+        </w:rPr>
+        <w:t>_РАБОТЫ_3</w:t>
+      </w:r>
+      <w:r>
+        <w:rPr>
+          <w:rFonts w:ascii="Times New Roman" w:hAnsi="Times New Roman" w:cs="Times New Roman"/>
+          <w:i/>
+        </w:rPr>
+        <w:t>}}</w:t>
+      </w:r>
+    </w:p>
+    <w:p>
+      <w:pPr>
+        <w:spacing w:after="0"/>
         <w:ind w:left="2127" w:hanging="3"/>
         <w:jc w:val="both"/>
         <w:rPr>
@@ -1370,6 +1522,8 @@
           <w:b/>
         </w:rPr>
       </w:pPr>
+      <w:bookmarkStart w:id="0" w:name="_GoBack"/>
+      <w:bookmarkEnd w:id="0"/>
     </w:p>
     <w:p>
       <w:pPr>
@@ -1427,6 +1581,63 @@
         <w:rPr>
           <w:rFonts w:ascii="Times New Roman" w:hAnsi="Times New Roman" w:cs="Times New Roman"/>
           <w:b/>
+        </w:rPr>
+        <w:t>}}</w:t>
+      </w:r>
+    </w:p>
+    <w:p>
+      <w:pPr>
+        <w:spacing w:after="0"/>
+        <w:ind w:left="2126" w:hanging="2"/>
+        <w:jc w:val="both"/>
+        <w:rPr>
+          <w:rFonts w:ascii="Times New Roman" w:hAnsi="Times New Roman" w:cs="Times New Roman"/>
+          <w:b/>
+          <w:sz w:val="24"/>
+        </w:rPr>
+      </w:pPr>
+      <w:r>
+        <w:rPr>
+          <w:rFonts w:ascii="Times New Roman" w:hAnsi="Times New Roman" w:cs="Times New Roman"/>
+          <w:b/>
+        </w:rPr>
+        <w:tab/>
+      </w:r>
+      <w:r>
+        <w:rPr>
+          <w:rFonts w:ascii="Times New Roman" w:hAnsi="Times New Roman" w:cs="Times New Roman"/>
+        </w:rPr>
+        <w:t>{{МЕСТО</w:t>
+      </w:r>
+      <w:r>
+        <w:rPr>
+          <w:rFonts w:ascii="Times New Roman" w:hAnsi="Times New Roman" w:cs="Times New Roman"/>
+        </w:rPr>
+        <w:t>_РАБОТЫ_4</w:t>
+      </w:r>
+      <w:r>
+        <w:rPr>
+          <w:rFonts w:ascii="Times New Roman" w:hAnsi="Times New Roman" w:cs="Times New Roman"/>
+        </w:rPr>
+        <w:t>}}</w:t>
+      </w:r>
+      <w:r>
+        <w:rPr>
+          <w:rFonts w:ascii="Times New Roman" w:hAnsi="Times New Roman" w:cs="Times New Roman"/>
+        </w:rPr>
+        <w:t xml:space="preserve"> {{САЙТ</w:t>
+      </w:r>
+      <w:r>
+        <w:rPr>
+          <w:rFonts w:ascii="Times New Roman" w:hAnsi="Times New Roman" w:cs="Times New Roman"/>
+          <w:i/>
+        </w:rPr>
+        <w:t>_РАБОТЫ_4</w:t>
+      </w:r>
+      <w:r>
+        <w:rPr>
+          <w:rFonts w:ascii="Times New Roman" w:hAnsi="Times New Roman" w:cs="Times New Roman"/>
+          <w:i/>
         </w:rPr>
         <w:t>}}</w:t>
       </w:r>
@@ -1574,6 +1785,63 @@
     <w:p>
       <w:pPr>
         <w:spacing w:after="0"/>
+        <w:ind w:left="2126" w:hanging="2"/>
+        <w:jc w:val="both"/>
+        <w:rPr>
+          <w:rFonts w:ascii="Times New Roman" w:hAnsi="Times New Roman" w:cs="Times New Roman"/>
+          <w:b/>
+          <w:sz w:val="24"/>
+        </w:rPr>
+      </w:pPr>
+      <w:r>
+        <w:rPr>
+          <w:rFonts w:ascii="Times New Roman" w:hAnsi="Times New Roman" w:cs="Times New Roman"/>
+          <w:b/>
+        </w:rPr>
+        <w:tab/>
+      </w:r>
+      <w:r>
+        <w:rPr>
+          <w:rFonts w:ascii="Times New Roman" w:hAnsi="Times New Roman" w:cs="Times New Roman"/>
+        </w:rPr>
+        <w:t>{{МЕСТО</w:t>
+      </w:r>
+      <w:r>
+        <w:rPr>
+          <w:rFonts w:ascii="Times New Roman" w:hAnsi="Times New Roman" w:cs="Times New Roman"/>
+        </w:rPr>
+        <w:t>_РАБОТЫ_5</w:t>
+      </w:r>
+      <w:r>
+        <w:rPr>
+          <w:rFonts w:ascii="Times New Roman" w:hAnsi="Times New Roman" w:cs="Times New Roman"/>
+        </w:rPr>
+        <w:t>}}</w:t>
+      </w:r>
+      <w:r>
+        <w:rPr>
+          <w:rFonts w:ascii="Times New Roman" w:hAnsi="Times New Roman" w:cs="Times New Roman"/>
+        </w:rPr>
+        <w:t xml:space="preserve"> {{САЙТ</w:t>
+      </w:r>
+      <w:r>
+        <w:rPr>
+          <w:rFonts w:ascii="Times New Roman" w:hAnsi="Times New Roman" w:cs="Times New Roman"/>
+          <w:i/>
+        </w:rPr>
+        <w:t>_РАБОТЫ_5</w:t>
+      </w:r>
+      <w:r>
+        <w:rPr>
+          <w:rFonts w:ascii="Times New Roman" w:hAnsi="Times New Roman" w:cs="Times New Roman"/>
+          <w:i/>
+        </w:rPr>
+        <w:t>}}</w:t>
+      </w:r>
+    </w:p>
+    <w:p>
+      <w:pPr>
+        <w:spacing w:after="0"/>
         <w:ind w:left="2127" w:hanging="3"/>
         <w:jc w:val="both"/>
         <w:rPr>
@@ -1630,7 +1898,6 @@
           <w:sz w:val="22"/>
           <w:szCs w:val="22"/>
         </w:rPr>
-        <w:lastRenderedPageBreak/>
         <w:t>{{ПУНКТ_ОПИСАНИЯ_ДОЛЖНОСТИ_5}}</w:t>
       </w:r>
     </w:p>
@@ -1708,6 +1975,63 @@
         <w:rPr>
           <w:rFonts w:ascii="Times New Roman" w:hAnsi="Times New Roman" w:cs="Times New Roman"/>
           <w:b/>
+        </w:rPr>
+        <w:t>}}</w:t>
+      </w:r>
+    </w:p>
+    <w:p>
+      <w:pPr>
+        <w:spacing w:after="0"/>
+        <w:ind w:left="2126" w:hanging="2"/>
+        <w:jc w:val="both"/>
+        <w:rPr>
+          <w:rFonts w:ascii="Times New Roman" w:hAnsi="Times New Roman" w:cs="Times New Roman"/>
+          <w:b/>
+          <w:sz w:val="24"/>
+        </w:rPr>
+      </w:pPr>
+      <w:r>
+        <w:rPr>
+          <w:rFonts w:ascii="Times New Roman" w:hAnsi="Times New Roman" w:cs="Times New Roman"/>
+          <w:b/>
+        </w:rPr>
+        <w:tab/>
+      </w:r>
+      <w:r>
+        <w:rPr>
+          <w:rFonts w:ascii="Times New Roman" w:hAnsi="Times New Roman" w:cs="Times New Roman"/>
+        </w:rPr>
+        <w:t>{{МЕСТО</w:t>
+      </w:r>
+      <w:r>
+        <w:rPr>
+          <w:rFonts w:ascii="Times New Roman" w:hAnsi="Times New Roman" w:cs="Times New Roman"/>
+        </w:rPr>
+        <w:t>_РАБОТЫ_6</w:t>
+      </w:r>
+      <w:r>
+        <w:rPr>
+          <w:rFonts w:ascii="Times New Roman" w:hAnsi="Times New Roman" w:cs="Times New Roman"/>
+        </w:rPr>
+        <w:t>}}</w:t>
+      </w:r>
+      <w:r>
+        <w:rPr>
+          <w:rFonts w:ascii="Times New Roman" w:hAnsi="Times New Roman" w:cs="Times New Roman"/>
+        </w:rPr>
+        <w:t xml:space="preserve"> {{САЙТ</w:t>
+      </w:r>
+      <w:r>
+        <w:rPr>
+          <w:rFonts w:ascii="Times New Roman" w:hAnsi="Times New Roman" w:cs="Times New Roman"/>
+          <w:i/>
+        </w:rPr>
+        <w:t>_РАБОТЫ_6</w:t>
+      </w:r>
+      <w:r>
+        <w:rPr>
+          <w:rFonts w:ascii="Times New Roman" w:hAnsi="Times New Roman" w:cs="Times New Roman"/>
+          <w:i/>
         </w:rPr>
         <w:t>}}</w:t>
       </w:r>
@@ -1855,6 +2179,63 @@
     <w:p>
       <w:pPr>
         <w:spacing w:after="0"/>
+        <w:ind w:left="2126" w:hanging="2"/>
+        <w:jc w:val="both"/>
+        <w:rPr>
+          <w:rFonts w:ascii="Times New Roman" w:hAnsi="Times New Roman" w:cs="Times New Roman"/>
+          <w:b/>
+          <w:sz w:val="24"/>
+        </w:rPr>
+      </w:pPr>
+      <w:r>
+        <w:rPr>
+          <w:rFonts w:ascii="Times New Roman" w:hAnsi="Times New Roman" w:cs="Times New Roman"/>
+          <w:b/>
+        </w:rPr>
+        <w:tab/>
+      </w:r>
+      <w:r>
+        <w:rPr>
+          <w:rFonts w:ascii="Times New Roman" w:hAnsi="Times New Roman" w:cs="Times New Roman"/>
+        </w:rPr>
+        <w:t>{{МЕСТО</w:t>
+      </w:r>
+      <w:r>
+        <w:rPr>
+          <w:rFonts w:ascii="Times New Roman" w:hAnsi="Times New Roman" w:cs="Times New Roman"/>
+        </w:rPr>
+        <w:t>_РАБОТЫ_7</w:t>
+      </w:r>
+      <w:r>
+        <w:rPr>
+          <w:rFonts w:ascii="Times New Roman" w:hAnsi="Times New Roman" w:cs="Times New Roman"/>
+        </w:rPr>
+        <w:t>}}</w:t>
+      </w:r>
+      <w:r>
+        <w:rPr>
+          <w:rFonts w:ascii="Times New Roman" w:hAnsi="Times New Roman" w:cs="Times New Roman"/>
+        </w:rPr>
+        <w:t xml:space="preserve"> {{САЙТ</w:t>
+      </w:r>
+      <w:r>
+        <w:rPr>
+          <w:rFonts w:ascii="Times New Roman" w:hAnsi="Times New Roman" w:cs="Times New Roman"/>
+          <w:i/>
+        </w:rPr>
+        <w:t>_РАБОТЫ_7</w:t>
+      </w:r>
+      <w:r>
+        <w:rPr>
+          <w:rFonts w:ascii="Times New Roman" w:hAnsi="Times New Roman" w:cs="Times New Roman"/>
+          <w:i/>
+        </w:rPr>
+        <w:t>}}</w:t>
+      </w:r>
+    </w:p>
+    <w:p>
+      <w:pPr>
+        <w:spacing w:after="0"/>
         <w:ind w:left="2127" w:hanging="3"/>
         <w:jc w:val="both"/>
         <w:rPr>
@@ -1995,6 +2376,63 @@
     <w:p>
       <w:pPr>
         <w:spacing w:after="0"/>
+        <w:ind w:left="2126" w:hanging="2"/>
+        <w:jc w:val="both"/>
+        <w:rPr>
+          <w:rFonts w:ascii="Times New Roman" w:hAnsi="Times New Roman" w:cs="Times New Roman"/>
+          <w:b/>
+          <w:sz w:val="24"/>
+        </w:rPr>
+      </w:pPr>
+      <w:r>
+        <w:rPr>
+          <w:rFonts w:ascii="Times New Roman" w:hAnsi="Times New Roman" w:cs="Times New Roman"/>
+          <w:b/>
+        </w:rPr>
+        <w:tab/>
+      </w:r>
+      <w:r>
+        <w:rPr>
+          <w:rFonts w:ascii="Times New Roman" w:hAnsi="Times New Roman" w:cs="Times New Roman"/>
+        </w:rPr>
+        <w:t>{{МЕСТО_РАБОТЫ_</w:t>
+      </w:r>
+      <w:r>
+        <w:rPr>
+          <w:rFonts w:ascii="Times New Roman" w:hAnsi="Times New Roman" w:cs="Times New Roman"/>
+        </w:rPr>
+        <w:t>8</w:t>
+      </w:r>
+      <w:r>
+        <w:rPr>
+          <w:rFonts w:ascii="Times New Roman" w:hAnsi="Times New Roman" w:cs="Times New Roman"/>
+        </w:rPr>
+        <w:t>}}</w:t>
+      </w:r>
+      <w:r>
+        <w:rPr>
+          <w:rFonts w:ascii="Times New Roman" w:hAnsi="Times New Roman" w:cs="Times New Roman"/>
+        </w:rPr>
+        <w:t xml:space="preserve"> {{САЙТ</w:t>
+      </w:r>
+      <w:r>
+        <w:rPr>
+          <w:rFonts w:ascii="Times New Roman" w:hAnsi="Times New Roman" w:cs="Times New Roman"/>
+          <w:i/>
+        </w:rPr>
+        <w:t>_РАБОТЫ_8</w:t>
+      </w:r>
+      <w:r>
+        <w:rPr>
+          <w:rFonts w:ascii="Times New Roman" w:hAnsi="Times New Roman" w:cs="Times New Roman"/>
+          <w:i/>
+        </w:rPr>
+        <w:t>}}</w:t>
+      </w:r>
+    </w:p>
+    <w:p>
+      <w:pPr>
+        <w:spacing w:after="0"/>
         <w:ind w:left="2127" w:hanging="3"/>
         <w:jc w:val="both"/>
         <w:rPr>
@@ -2135,6 +2573,63 @@
     <w:p>
       <w:pPr>
         <w:spacing w:after="0"/>
+        <w:ind w:left="2126" w:hanging="2"/>
+        <w:jc w:val="both"/>
+        <w:rPr>
+          <w:rFonts w:ascii="Times New Roman" w:hAnsi="Times New Roman" w:cs="Times New Roman"/>
+          <w:b/>
+          <w:sz w:val="24"/>
+        </w:rPr>
+      </w:pPr>
+      <w:r>
+        <w:rPr>
+          <w:rFonts w:ascii="Times New Roman" w:hAnsi="Times New Roman" w:cs="Times New Roman"/>
+          <w:b/>
+        </w:rPr>
+        <w:tab/>
+      </w:r>
+      <w:r>
+        <w:rPr>
+          <w:rFonts w:ascii="Times New Roman" w:hAnsi="Times New Roman" w:cs="Times New Roman"/>
+        </w:rPr>
+        <w:t>{{МЕСТО</w:t>
+      </w:r>
+      <w:r>
+        <w:rPr>
+          <w:rFonts w:ascii="Times New Roman" w:hAnsi="Times New Roman" w:cs="Times New Roman"/>
+        </w:rPr>
+        <w:t>_РАБОТЫ_9</w:t>
+      </w:r>
+      <w:r>
+        <w:rPr>
+          <w:rFonts w:ascii="Times New Roman" w:hAnsi="Times New Roman" w:cs="Times New Roman"/>
+        </w:rPr>
+        <w:t>}}</w:t>
+      </w:r>
+      <w:r>
+        <w:rPr>
+          <w:rFonts w:ascii="Times New Roman" w:hAnsi="Times New Roman" w:cs="Times New Roman"/>
+        </w:rPr>
+        <w:t xml:space="preserve"> {{САЙТ</w:t>
+      </w:r>
+      <w:r>
+        <w:rPr>
+          <w:rFonts w:ascii="Times New Roman" w:hAnsi="Times New Roman" w:cs="Times New Roman"/>
+          <w:i/>
+        </w:rPr>
+        <w:t>_РАБОТЫ_9</w:t>
+      </w:r>
+      <w:r>
+        <w:rPr>
+          <w:rFonts w:ascii="Times New Roman" w:hAnsi="Times New Roman" w:cs="Times New Roman"/>
+          <w:i/>
+        </w:rPr>
+        <w:t>}}</w:t>
+      </w:r>
+    </w:p>
+    <w:p>
+      <w:pPr>
+        <w:spacing w:after="0"/>
         <w:ind w:left="2127" w:hanging="3"/>
         <w:jc w:val="both"/>
         <w:rPr>
@@ -2275,6 +2770,70 @@
     <w:p>
       <w:pPr>
         <w:spacing w:after="0"/>
+        <w:ind w:left="2126" w:hanging="2"/>
+        <w:jc w:val="both"/>
+        <w:rPr>
+          <w:rFonts w:ascii="Times New Roman" w:hAnsi="Times New Roman" w:cs="Times New Roman"/>
+          <w:b/>
+          <w:sz w:val="24"/>
+        </w:rPr>
+      </w:pPr>
+      <w:r>
+        <w:rPr>
+          <w:rFonts w:ascii="Times New Roman" w:hAnsi="Times New Roman" w:cs="Times New Roman"/>
+          <w:b/>
+        </w:rPr>
+        <w:tab/>
+      </w:r>
+      <w:r>
+        <w:rPr>
+          <w:rFonts w:ascii="Times New Roman" w:hAnsi="Times New Roman" w:cs="Times New Roman"/>
+        </w:rPr>
+        <w:t>{{МЕСТО_РАБОТЫ_1</w:t>
+      </w:r>
+      <w:r>
+        <w:rPr>
+          <w:rFonts w:ascii="Times New Roman" w:hAnsi="Times New Roman" w:cs="Times New Roman"/>
+        </w:rPr>
+        <w:t>0</w:t>
+      </w:r>
+      <w:r>
+        <w:rPr>
+          <w:rFonts w:ascii="Times New Roman" w:hAnsi="Times New Roman" w:cs="Times New Roman"/>
+        </w:rPr>
+        <w:t>}}</w:t>
+      </w:r>
+      <w:r>
+        <w:rPr>
+          <w:rFonts w:ascii="Times New Roman" w:hAnsi="Times New Roman" w:cs="Times New Roman"/>
+        </w:rPr>
+        <w:t xml:space="preserve"> {{САЙТ</w:t>
+      </w:r>
+      <w:r>
+        <w:rPr>
+          <w:rFonts w:ascii="Times New Roman" w:hAnsi="Times New Roman" w:cs="Times New Roman"/>
+          <w:i/>
+        </w:rPr>
+        <w:t>_РАБОТЫ_1</w:t>
+      </w:r>
+      <w:r>
+        <w:rPr>
+          <w:rFonts w:ascii="Times New Roman" w:hAnsi="Times New Roman" w:cs="Times New Roman"/>
+          <w:i/>
+        </w:rPr>
+        <w:t>0</w:t>
+      </w:r>
+      <w:r>
+        <w:rPr>
+          <w:rFonts w:ascii="Times New Roman" w:hAnsi="Times New Roman" w:cs="Times New Roman"/>
+          <w:i/>
+        </w:rPr>
+        <w:t>}}</w:t>
+      </w:r>
+    </w:p>
+    <w:p>
+      <w:pPr>
+        <w:spacing w:after="0"/>
         <w:ind w:left="2127" w:hanging="3"/>
         <w:jc w:val="both"/>
         <w:rPr>
@@ -2475,8 +3034,6 @@
         <w:rPr>
           <w:rFonts w:ascii="Times New Roman" w:hAnsi="Times New Roman" w:cs="Times New Roman"/>
           <w:b/>
-          <w:bCs/>
-          <w:color w:val="000000"/>
         </w:rPr>
         <w:t>_1</w:t>
       </w:r>
@@ -2507,13 +3064,13 @@
         <w:rPr>
           <w:rFonts w:ascii="Times New Roman" w:hAnsi="Times New Roman" w:cs="Times New Roman"/>
         </w:rPr>
-        <w:t>НАЗВАНИЕ_</w:t>
-      </w:r>
-      <w:r>
-        <w:rPr>
-          <w:rFonts w:ascii="Times New Roman" w:hAnsi="Times New Roman" w:cs="Times New Roman"/>
-        </w:rPr>
-        <w:t>ФАКУЛЬТЕТА</w:t>
+        <w:t>ОПИСАНИЕ_</w:t>
+      </w:r>
+      <w:r>
+        <w:rPr>
+          <w:rFonts w:ascii="Times New Roman" w:hAnsi="Times New Roman" w:cs="Times New Roman"/>
+        </w:rPr>
+        <w:t>ОБРАЗОВАНИЯ</w:t>
       </w:r>
       <w:r>
         <w:rPr>
@@ -2527,8 +3084,6 @@
         </w:rPr>
         <w:t>}}</w:t>
       </w:r>
-      <w:bookmarkStart w:id="0" w:name="_GoBack"/>
-      <w:bookmarkEnd w:id="0"/>
     </w:p>
     <w:p>
       <w:pPr>
@@ -2537,35 +3092,82 @@
         <w:jc w:val="both"/>
         <w:rPr>
           <w:rFonts w:ascii="Times New Roman" w:hAnsi="Times New Roman" w:cs="Times New Roman"/>
-        </w:rPr>
-      </w:pPr>
-      <w:r>
-        <w:rPr>
-          <w:rFonts w:ascii="Times New Roman" w:hAnsi="Times New Roman" w:cs="Times New Roman"/>
-        </w:rPr>
-        <w:t>{{</w:t>
-      </w:r>
-      <w:r>
-        <w:rPr>
-          <w:rFonts w:ascii="Times New Roman" w:hAnsi="Times New Roman" w:cs="Times New Roman"/>
-        </w:rPr>
-        <w:t>ОПИСАНИЕ_</w:t>
-      </w:r>
-      <w:r>
-        <w:rPr>
-          <w:rFonts w:ascii="Times New Roman" w:hAnsi="Times New Roman" w:cs="Times New Roman"/>
-        </w:rPr>
-        <w:t>ОБРАЗОВАНИЯ</w:t>
-      </w:r>
-      <w:r>
-        <w:rPr>
-          <w:rFonts w:ascii="Times New Roman" w:hAnsi="Times New Roman" w:cs="Times New Roman"/>
-        </w:rPr>
-        <w:t>_1</w:t>
-      </w:r>
-      <w:r>
-        <w:rPr>
-          <w:rFonts w:ascii="Times New Roman" w:hAnsi="Times New Roman" w:cs="Times New Roman"/>
+          <w:bCs/>
+          <w:color w:val="000000"/>
+        </w:rPr>
+      </w:pPr>
+      <w:r>
+        <w:rPr>
+          <w:rFonts w:ascii="Times New Roman" w:hAnsi="Times New Roman" w:cs="Times New Roman"/>
+          <w:bCs/>
+          <w:color w:val="000000"/>
+        </w:rPr>
+        <w:lastRenderedPageBreak/>
+        <w:tab/>
+      </w:r>
+    </w:p>
+    <w:p>
+      <w:pPr>
+        <w:spacing w:after="0"/>
+        <w:ind w:left="2124" w:hanging="2833"/>
+        <w:jc w:val="both"/>
+        <w:rPr>
+          <w:rFonts w:ascii="Times New Roman" w:hAnsi="Times New Roman" w:cs="Times New Roman"/>
+          <w:b/>
+        </w:rPr>
+      </w:pPr>
+      <w:r>
+        <w:rPr>
+          <w:rFonts w:ascii="Times New Roman" w:hAnsi="Times New Roman" w:cs="Times New Roman"/>
+          <w:b/>
+          <w:bCs/>
+          <w:color w:val="000000"/>
+        </w:rPr>
+        <w:t>{{</w:t>
+      </w:r>
+      <w:r>
+        <w:rPr>
+          <w:rFonts w:ascii="Times New Roman" w:hAnsi="Times New Roman" w:cs="Times New Roman"/>
+          <w:b/>
+          <w:bCs/>
+          <w:color w:val="000000"/>
+        </w:rPr>
+        <w:t>ДАТА_ОБРАЗОВАНИЯ_2</w:t>
+      </w:r>
+      <w:r>
+        <w:rPr>
+          <w:rFonts w:ascii="Times New Roman" w:hAnsi="Times New Roman" w:cs="Times New Roman"/>
+          <w:b/>
+          <w:bCs/>
+          <w:color w:val="000000"/>
+        </w:rPr>
+        <w:t>}}</w:t>
+      </w:r>
+      <w:r>
+        <w:rPr>
+          <w:rFonts w:ascii="Times New Roman" w:hAnsi="Times New Roman" w:cs="Times New Roman"/>
+          <w:b/>
+        </w:rPr>
+        <w:tab/>
+      </w:r>
+      <w:r>
+        <w:rPr>
+          <w:rFonts w:ascii="Times New Roman" w:hAnsi="Times New Roman" w:cs="Times New Roman"/>
+          <w:b/>
+        </w:rPr>
+        <w:t>{{</w:t>
+      </w:r>
+      <w:r>
+        <w:rPr>
+          <w:rFonts w:ascii="Times New Roman" w:hAnsi="Times New Roman" w:cs="Times New Roman"/>
+          <w:b/>
+        </w:rPr>
+        <w:t>НАЗВАНИЕ_ВУЗА_2</w:t>
+      </w:r>
+      <w:r>
+        <w:rPr>
+          <w:rFonts w:ascii="Times New Roman" w:hAnsi="Times New Roman" w:cs="Times New Roman"/>
+          <w:b/>
         </w:rPr>
         <w:t>}}</w:t>
       </w:r>
@@ -2577,6 +3179,34 @@
         <w:jc w:val="both"/>
         <w:rPr>
           <w:rFonts w:ascii="Times New Roman" w:hAnsi="Times New Roman" w:cs="Times New Roman"/>
+        </w:rPr>
+      </w:pPr>
+      <w:r>
+        <w:rPr>
+          <w:rFonts w:ascii="Times New Roman" w:hAnsi="Times New Roman" w:cs="Times New Roman"/>
+        </w:rPr>
+        <w:t>{{</w:t>
+      </w:r>
+      <w:r>
+        <w:rPr>
+          <w:rFonts w:ascii="Times New Roman" w:hAnsi="Times New Roman" w:cs="Times New Roman"/>
+        </w:rPr>
+        <w:t>ОПИСАНИЕ_ОБРАЗОВАНИЯ_2</w:t>
+      </w:r>
+      <w:r>
+        <w:rPr>
+          <w:rFonts w:ascii="Times New Roman" w:hAnsi="Times New Roman" w:cs="Times New Roman"/>
+        </w:rPr>
+        <w:t>}}</w:t>
+      </w:r>
+    </w:p>
+    <w:p>
+      <w:pPr>
+        <w:spacing w:after="0"/>
+        <w:ind w:left="2124"/>
+        <w:jc w:val="both"/>
+        <w:rPr>
+          <w:rFonts w:ascii="Times New Roman" w:hAnsi="Times New Roman" w:cs="Times New Roman"/>
           <w:bCs/>
           <w:color w:val="000000"/>
         </w:rPr>
@@ -2616,7 +3246,7 @@
           <w:bCs/>
           <w:color w:val="000000"/>
         </w:rPr>
-        <w:t>ДАТА_ОБРАЗОВАНИЯ_2</w:t>
+        <w:t>ДАТА_ОБРАЗОВАНИЯ_3</w:t>
       </w:r>
       <w:r>
         <w:rPr>
@@ -2646,7 +3276,7 @@
           <w:rFonts w:ascii="Times New Roman" w:hAnsi="Times New Roman" w:cs="Times New Roman"/>
           <w:b/>
         </w:rPr>
-        <w:t>НАЗВАНИЕ_ВУЗА_2</w:t>
+        <w:t>НАЗВАНИЕ_ВУЗА_3</w:t>
       </w:r>
       <w:r>
         <w:rPr>
@@ -2675,7 +3305,7 @@
         <w:rPr>
           <w:rFonts w:ascii="Times New Roman" w:hAnsi="Times New Roman" w:cs="Times New Roman"/>
         </w:rPr>
-        <w:t>НАЗВАНИЕ_ФАКУЛЬТЕТА_2</w:t>
+        <w:t>ОПИСАНИЕ_ОБРАЗОВАНИЯ_3</w:t>
       </w:r>
       <w:r>
         <w:rPr>
@@ -2691,23 +3321,81 @@
         <w:jc w:val="both"/>
         <w:rPr>
           <w:rFonts w:ascii="Times New Roman" w:hAnsi="Times New Roman" w:cs="Times New Roman"/>
-        </w:rPr>
-      </w:pPr>
-      <w:r>
-        <w:rPr>
-          <w:rFonts w:ascii="Times New Roman" w:hAnsi="Times New Roman" w:cs="Times New Roman"/>
-        </w:rPr>
-        <w:t>{{</w:t>
-      </w:r>
-      <w:r>
-        <w:rPr>
-          <w:rFonts w:ascii="Times New Roman" w:hAnsi="Times New Roman" w:cs="Times New Roman"/>
-        </w:rPr>
-        <w:t>ОПИСАНИЕ_ОБРАЗОВАНИЯ_2</w:t>
-      </w:r>
-      <w:r>
-        <w:rPr>
-          <w:rFonts w:ascii="Times New Roman" w:hAnsi="Times New Roman" w:cs="Times New Roman"/>
+          <w:bCs/>
+          <w:color w:val="000000"/>
+        </w:rPr>
+      </w:pPr>
+      <w:r>
+        <w:rPr>
+          <w:rFonts w:ascii="Times New Roman" w:hAnsi="Times New Roman" w:cs="Times New Roman"/>
+          <w:bCs/>
+          <w:color w:val="000000"/>
+        </w:rPr>
+        <w:tab/>
+      </w:r>
+    </w:p>
+    <w:p>
+      <w:pPr>
+        <w:spacing w:after="0"/>
+        <w:ind w:left="2124" w:hanging="2833"/>
+        <w:jc w:val="both"/>
+        <w:rPr>
+          <w:rFonts w:ascii="Times New Roman" w:hAnsi="Times New Roman" w:cs="Times New Roman"/>
+          <w:b/>
+        </w:rPr>
+      </w:pPr>
+      <w:r>
+        <w:rPr>
+          <w:rFonts w:ascii="Times New Roman" w:hAnsi="Times New Roman" w:cs="Times New Roman"/>
+          <w:b/>
+          <w:bCs/>
+          <w:color w:val="000000"/>
+        </w:rPr>
+        <w:t>{{</w:t>
+      </w:r>
+      <w:r>
+        <w:rPr>
+          <w:rFonts w:ascii="Times New Roman" w:hAnsi="Times New Roman" w:cs="Times New Roman"/>
+          <w:b/>
+          <w:bCs/>
+          <w:color w:val="000000"/>
+        </w:rPr>
+        <w:t>ДАТА_ОБРАЗОВАНИЯ_4</w:t>
+      </w:r>
+      <w:r>
+        <w:rPr>
+          <w:rFonts w:ascii="Times New Roman" w:hAnsi="Times New Roman" w:cs="Times New Roman"/>
+          <w:b/>
+          <w:bCs/>
+          <w:color w:val="000000"/>
+        </w:rPr>
+        <w:t>}}</w:t>
+      </w:r>
+      <w:r>
+        <w:rPr>
+          <w:rFonts w:ascii="Times New Roman" w:hAnsi="Times New Roman" w:cs="Times New Roman"/>
+          <w:b/>
+        </w:rPr>
+        <w:tab/>
+      </w:r>
+      <w:r>
+        <w:rPr>
+          <w:rFonts w:ascii="Times New Roman" w:hAnsi="Times New Roman" w:cs="Times New Roman"/>
+          <w:b/>
+        </w:rPr>
+        <w:t>{{</w:t>
+      </w:r>
+      <w:r>
+        <w:rPr>
+          <w:rFonts w:ascii="Times New Roman" w:hAnsi="Times New Roman" w:cs="Times New Roman"/>
+          <w:b/>
+        </w:rPr>
+        <w:t>НАЗВАНИЕ_ВУЗА_4</w:t>
+      </w:r>
+      <w:r>
+        <w:rPr>
+          <w:rFonts w:ascii="Times New Roman" w:hAnsi="Times New Roman" w:cs="Times New Roman"/>
+          <w:b/>
         </w:rPr>
         <w:t>}}</w:t>
       </w:r>
@@ -2719,18 +3407,152 @@
         <w:jc w:val="both"/>
         <w:rPr>
           <w:rFonts w:ascii="Times New Roman" w:hAnsi="Times New Roman" w:cs="Times New Roman"/>
-          <w:bCs/>
-          <w:color w:val="000000"/>
-        </w:rPr>
-      </w:pPr>
-      <w:r>
-        <w:rPr>
-          <w:rFonts w:ascii="Times New Roman" w:hAnsi="Times New Roman" w:cs="Times New Roman"/>
-          <w:bCs/>
-          <w:color w:val="000000"/>
+        </w:rPr>
+      </w:pPr>
+      <w:r>
+        <w:rPr>
+          <w:rFonts w:ascii="Times New Roman" w:hAnsi="Times New Roman" w:cs="Times New Roman"/>
+        </w:rPr>
+        <w:t>{{</w:t>
+      </w:r>
+      <w:r>
+        <w:rPr>
+          <w:rFonts w:ascii="Times New Roman" w:hAnsi="Times New Roman" w:cs="Times New Roman"/>
+        </w:rPr>
+        <w:t>ОПИСАНИЕ_ОБРАЗОВАНИЯ_4</w:t>
+      </w:r>
+      <w:r>
+        <w:rPr>
+          <w:rFonts w:ascii="Times New Roman" w:hAnsi="Times New Roman" w:cs="Times New Roman"/>
+        </w:rPr>
+        <w:t>}}</w:t>
+      </w:r>
+    </w:p>
+    <w:p>
+      <w:pPr>
+        <w:spacing w:after="0"/>
+        <w:ind w:left="2124"/>
+        <w:jc w:val="both"/>
+        <w:rPr>
+          <w:rFonts w:ascii="Times New Roman" w:hAnsi="Times New Roman" w:cs="Times New Roman"/>
+          <w:bCs/>
+          <w:color w:val="000000"/>
+        </w:rPr>
+      </w:pPr>
+    </w:p>
+    <w:p>
+      <w:pPr>
+        <w:spacing w:after="0"/>
+        <w:ind w:left="2124" w:hanging="2833"/>
+        <w:jc w:val="both"/>
+        <w:rPr>
+          <w:rFonts w:ascii="Times New Roman" w:hAnsi="Times New Roman" w:cs="Times New Roman"/>
+          <w:b/>
+        </w:rPr>
+      </w:pPr>
+      <w:r>
+        <w:rPr>
+          <w:rFonts w:ascii="Times New Roman" w:hAnsi="Times New Roman" w:cs="Times New Roman"/>
+          <w:b/>
+          <w:bCs/>
+          <w:color w:val="000000"/>
+        </w:rPr>
+        <w:t>{{</w:t>
+      </w:r>
+      <w:r>
+        <w:rPr>
+          <w:rFonts w:ascii="Times New Roman" w:hAnsi="Times New Roman" w:cs="Times New Roman"/>
+          <w:b/>
+          <w:bCs/>
+          <w:color w:val="000000"/>
+        </w:rPr>
+        <w:t>ДАТА_ОБРАЗОВАНИЯ_5</w:t>
+      </w:r>
+      <w:r>
+        <w:rPr>
+          <w:rFonts w:ascii="Times New Roman" w:hAnsi="Times New Roman" w:cs="Times New Roman"/>
+          <w:b/>
+          <w:bCs/>
+          <w:color w:val="000000"/>
+        </w:rPr>
+        <w:t>}}</w:t>
+      </w:r>
+      <w:r>
+        <w:rPr>
+          <w:rFonts w:ascii="Times New Roman" w:hAnsi="Times New Roman" w:cs="Times New Roman"/>
+          <w:b/>
         </w:rPr>
         <w:tab/>
       </w:r>
+      <w:r>
+        <w:rPr>
+          <w:rFonts w:ascii="Times New Roman" w:hAnsi="Times New Roman" w:cs="Times New Roman"/>
+          <w:b/>
+        </w:rPr>
+        <w:t>{{</w:t>
+      </w:r>
+      <w:r>
+        <w:rPr>
+          <w:rFonts w:ascii="Times New Roman" w:hAnsi="Times New Roman" w:cs="Times New Roman"/>
+          <w:b/>
+        </w:rPr>
+        <w:t>НАЗВАНИЕ_ВУЗА_5</w:t>
+      </w:r>
+      <w:r>
+        <w:rPr>
+          <w:rFonts w:ascii="Times New Roman" w:hAnsi="Times New Roman" w:cs="Times New Roman"/>
+          <w:b/>
+        </w:rPr>
+        <w:t>}}</w:t>
+      </w:r>
+    </w:p>
+    <w:p>
+      <w:pPr>
+        <w:spacing w:after="0"/>
+        <w:ind w:left="2124"/>
+        <w:jc w:val="both"/>
+        <w:rPr>
+          <w:rFonts w:ascii="Times New Roman" w:hAnsi="Times New Roman" w:cs="Times New Roman"/>
+        </w:rPr>
+      </w:pPr>
+      <w:r>
+        <w:rPr>
+          <w:rFonts w:ascii="Times New Roman" w:hAnsi="Times New Roman" w:cs="Times New Roman"/>
+        </w:rPr>
+        <w:t>{{</w:t>
+      </w:r>
+      <w:r>
+        <w:rPr>
+          <w:rFonts w:ascii="Times New Roman" w:hAnsi="Times New Roman" w:cs="Times New Roman"/>
+        </w:rPr>
+        <w:t>ОПИСАНИЕ_ОБРАЗОВАНИЯ_5</w:t>
+      </w:r>
+      <w:r>
+        <w:rPr>
+          <w:rFonts w:ascii="Times New Roman" w:hAnsi="Times New Roman" w:cs="Times New Roman"/>
+        </w:rPr>
+        <w:t>}}</w:t>
+      </w:r>
+    </w:p>
+    <w:p>
+      <w:pPr>
+        <w:spacing w:after="0"/>
+        <w:ind w:left="2124"/>
+        <w:jc w:val="both"/>
+        <w:rPr>
+          <w:rFonts w:ascii="Times New Roman" w:hAnsi="Times New Roman" w:cs="Times New Roman"/>
+          <w:bCs/>
+          <w:color w:val="000000"/>
+        </w:rPr>
+      </w:pPr>
+      <w:r>
+        <w:rPr>
+          <w:rFonts w:ascii="Times New Roman" w:hAnsi="Times New Roman" w:cs="Times New Roman"/>
+          <w:bCs/>
+          <w:color w:val="000000"/>
+        </w:rPr>
+        <w:tab/>
+      </w:r>
     </w:p>
     <w:p>
       <w:pPr>
@@ -2758,7 +3580,7 @@
           <w:bCs/>
           <w:color w:val="000000"/>
         </w:rPr>
-        <w:t>ДАТА_ОБРАЗОВАНИЯ_3</w:t>
+        <w:t>ДАТА_ОБРАЗОВАНИЯ_6</w:t>
       </w:r>
       <w:r>
         <w:rPr>
@@ -2788,7 +3610,7 @@
           <w:rFonts w:ascii="Times New Roman" w:hAnsi="Times New Roman" w:cs="Times New Roman"/>
           <w:b/>
         </w:rPr>
-        <w:t>НАЗВАНИЕ_ВУЗА_3</w:t>
+        <w:t>НАЗВАНИЕ_ВУЗА_6</w:t>
       </w:r>
       <w:r>
         <w:rPr>
@@ -2817,7 +3639,7 @@
         <w:rPr>
           <w:rFonts w:ascii="Times New Roman" w:hAnsi="Times New Roman" w:cs="Times New Roman"/>
         </w:rPr>
-        <w:t>НАЗВАНИЕ_ФАКУЛЬТЕТА_3</w:t>
+        <w:t>ОПИСАНИЕ_ОБРАЗОВАНИЯ_6</w:t>
       </w:r>
       <w:r>
         <w:rPr>
@@ -2833,23 +3655,81 @@
         <w:jc w:val="both"/>
         <w:rPr>
           <w:rFonts w:ascii="Times New Roman" w:hAnsi="Times New Roman" w:cs="Times New Roman"/>
-        </w:rPr>
-      </w:pPr>
-      <w:r>
-        <w:rPr>
-          <w:rFonts w:ascii="Times New Roman" w:hAnsi="Times New Roman" w:cs="Times New Roman"/>
-        </w:rPr>
-        <w:t>{{</w:t>
-      </w:r>
-      <w:r>
-        <w:rPr>
-          <w:rFonts w:ascii="Times New Roman" w:hAnsi="Times New Roman" w:cs="Times New Roman"/>
-        </w:rPr>
-        <w:t>ОПИСАНИЕ_ОБРАЗОВАНИЯ_3</w:t>
-      </w:r>
-      <w:r>
-        <w:rPr>
-          <w:rFonts w:ascii="Times New Roman" w:hAnsi="Times New Roman" w:cs="Times New Roman"/>
+          <w:bCs/>
+          <w:color w:val="000000"/>
+        </w:rPr>
+      </w:pPr>
+      <w:r>
+        <w:rPr>
+          <w:rFonts w:ascii="Times New Roman" w:hAnsi="Times New Roman" w:cs="Times New Roman"/>
+          <w:bCs/>
+          <w:color w:val="000000"/>
+        </w:rPr>
+        <w:tab/>
+      </w:r>
+    </w:p>
+    <w:p>
+      <w:pPr>
+        <w:spacing w:after="0"/>
+        <w:ind w:left="2124" w:hanging="2833"/>
+        <w:jc w:val="both"/>
+        <w:rPr>
+          <w:rFonts w:ascii="Times New Roman" w:hAnsi="Times New Roman" w:cs="Times New Roman"/>
+          <w:b/>
+        </w:rPr>
+      </w:pPr>
+      <w:r>
+        <w:rPr>
+          <w:rFonts w:ascii="Times New Roman" w:hAnsi="Times New Roman" w:cs="Times New Roman"/>
+          <w:b/>
+          <w:bCs/>
+          <w:color w:val="000000"/>
+        </w:rPr>
+        <w:t>{{</w:t>
+      </w:r>
+      <w:r>
+        <w:rPr>
+          <w:rFonts w:ascii="Times New Roman" w:hAnsi="Times New Roman" w:cs="Times New Roman"/>
+          <w:b/>
+          <w:bCs/>
+          <w:color w:val="000000"/>
+        </w:rPr>
+        <w:t>ДАТА_ОБРАЗОВАНИЯ_7</w:t>
+      </w:r>
+      <w:r>
+        <w:rPr>
+          <w:rFonts w:ascii="Times New Roman" w:hAnsi="Times New Roman" w:cs="Times New Roman"/>
+          <w:b/>
+          <w:bCs/>
+          <w:color w:val="000000"/>
+        </w:rPr>
+        <w:t>}}</w:t>
+      </w:r>
+      <w:r>
+        <w:rPr>
+          <w:rFonts w:ascii="Times New Roman" w:hAnsi="Times New Roman" w:cs="Times New Roman"/>
+          <w:b/>
+        </w:rPr>
+        <w:tab/>
+      </w:r>
+      <w:r>
+        <w:rPr>
+          <w:rFonts w:ascii="Times New Roman" w:hAnsi="Times New Roman" w:cs="Times New Roman"/>
+          <w:b/>
+        </w:rPr>
+        <w:t>{{</w:t>
+      </w:r>
+      <w:r>
+        <w:rPr>
+          <w:rFonts w:ascii="Times New Roman" w:hAnsi="Times New Roman" w:cs="Times New Roman"/>
+          <w:b/>
+        </w:rPr>
+        <w:t>НАЗВАНИЕ_ВУЗА_7</w:t>
+      </w:r>
+      <w:r>
+        <w:rPr>
+          <w:rFonts w:ascii="Times New Roman" w:hAnsi="Times New Roman" w:cs="Times New Roman"/>
+          <w:b/>
         </w:rPr>
         <w:t>}}</w:t>
       </w:r>
@@ -2861,6 +3741,34 @@
         <w:jc w:val="both"/>
         <w:rPr>
           <w:rFonts w:ascii="Times New Roman" w:hAnsi="Times New Roman" w:cs="Times New Roman"/>
+        </w:rPr>
+      </w:pPr>
+      <w:r>
+        <w:rPr>
+          <w:rFonts w:ascii="Times New Roman" w:hAnsi="Times New Roman" w:cs="Times New Roman"/>
+        </w:rPr>
+        <w:t>{{</w:t>
+      </w:r>
+      <w:r>
+        <w:rPr>
+          <w:rFonts w:ascii="Times New Roman" w:hAnsi="Times New Roman" w:cs="Times New Roman"/>
+        </w:rPr>
+        <w:t>ОПИСАНИЕ_ОБРАЗОВАНИЯ_7</w:t>
+      </w:r>
+      <w:r>
+        <w:rPr>
+          <w:rFonts w:ascii="Times New Roman" w:hAnsi="Times New Roman" w:cs="Times New Roman"/>
+        </w:rPr>
+        <w:t>}}</w:t>
+      </w:r>
+    </w:p>
+    <w:p>
+      <w:pPr>
+        <w:spacing w:after="0"/>
+        <w:ind w:left="2124"/>
+        <w:jc w:val="both"/>
+        <w:rPr>
+          <w:rFonts w:ascii="Times New Roman" w:hAnsi="Times New Roman" w:cs="Times New Roman"/>
           <w:bCs/>
           <w:color w:val="000000"/>
         </w:rPr>
@@ -2891,17 +3799,16 @@
           <w:bCs/>
           <w:color w:val="000000"/>
         </w:rPr>
-        <w:lastRenderedPageBreak/>
-        <w:t>{{</w:t>
-      </w:r>
-      <w:r>
-        <w:rPr>
-          <w:rFonts w:ascii="Times New Roman" w:hAnsi="Times New Roman" w:cs="Times New Roman"/>
-          <w:b/>
-          <w:bCs/>
-          <w:color w:val="000000"/>
-        </w:rPr>
-        <w:t>ДАТА_ОБРАЗОВАНИЯ_4</w:t>
+        <w:t>{{</w:t>
+      </w:r>
+      <w:r>
+        <w:rPr>
+          <w:rFonts w:ascii="Times New Roman" w:hAnsi="Times New Roman" w:cs="Times New Roman"/>
+          <w:b/>
+          <w:bCs/>
+          <w:color w:val="000000"/>
+        </w:rPr>
+        <w:t>ДАТА_ОБРАЗОВАНИЯ_8</w:t>
       </w:r>
       <w:r>
         <w:rPr>
@@ -2931,7 +3838,7 @@
           <w:rFonts w:ascii="Times New Roman" w:hAnsi="Times New Roman" w:cs="Times New Roman"/>
           <w:b/>
         </w:rPr>
-        <w:t>НАЗВАНИЕ_ВУЗА_4</w:t>
+        <w:t>НАЗВАНИЕ_ВУЗА_8</w:t>
       </w:r>
       <w:r>
         <w:rPr>
@@ -2960,7 +3867,7 @@
         <w:rPr>
           <w:rFonts w:ascii="Times New Roman" w:hAnsi="Times New Roman" w:cs="Times New Roman"/>
         </w:rPr>
-        <w:t>НАЗВАНИЕ_ФАКУЛЬТЕТА_4</w:t>
+        <w:t>ОПИСАНИЕ_ОБРАЗОВАНИЯ_8</w:t>
       </w:r>
       <w:r>
         <w:rPr>
@@ -2976,23 +3883,81 @@
         <w:jc w:val="both"/>
         <w:rPr>
           <w:rFonts w:ascii="Times New Roman" w:hAnsi="Times New Roman" w:cs="Times New Roman"/>
-        </w:rPr>
-      </w:pPr>
-      <w:r>
-        <w:rPr>
-          <w:rFonts w:ascii="Times New Roman" w:hAnsi="Times New Roman" w:cs="Times New Roman"/>
-        </w:rPr>
-        <w:t>{{</w:t>
-      </w:r>
-      <w:r>
-        <w:rPr>
-          <w:rFonts w:ascii="Times New Roman" w:hAnsi="Times New Roman" w:cs="Times New Roman"/>
-        </w:rPr>
-        <w:t>ОПИСАНИЕ_ОБРАЗОВАНИЯ_4</w:t>
-      </w:r>
-      <w:r>
-        <w:rPr>
-          <w:rFonts w:ascii="Times New Roman" w:hAnsi="Times New Roman" w:cs="Times New Roman"/>
+          <w:bCs/>
+          <w:color w:val="000000"/>
+        </w:rPr>
+      </w:pPr>
+      <w:r>
+        <w:rPr>
+          <w:rFonts w:ascii="Times New Roman" w:hAnsi="Times New Roman" w:cs="Times New Roman"/>
+          <w:bCs/>
+          <w:color w:val="000000"/>
+        </w:rPr>
+        <w:tab/>
+      </w:r>
+    </w:p>
+    <w:p>
+      <w:pPr>
+        <w:spacing w:after="0"/>
+        <w:ind w:left="2124" w:hanging="2833"/>
+        <w:jc w:val="both"/>
+        <w:rPr>
+          <w:rFonts w:ascii="Times New Roman" w:hAnsi="Times New Roman" w:cs="Times New Roman"/>
+          <w:b/>
+        </w:rPr>
+      </w:pPr>
+      <w:r>
+        <w:rPr>
+          <w:rFonts w:ascii="Times New Roman" w:hAnsi="Times New Roman" w:cs="Times New Roman"/>
+          <w:b/>
+          <w:bCs/>
+          <w:color w:val="000000"/>
+        </w:rPr>
+        <w:t>{{</w:t>
+      </w:r>
+      <w:r>
+        <w:rPr>
+          <w:rFonts w:ascii="Times New Roman" w:hAnsi="Times New Roman" w:cs="Times New Roman"/>
+          <w:b/>
+          <w:bCs/>
+          <w:color w:val="000000"/>
+        </w:rPr>
+        <w:t>ДАТА_ОБРАЗОВАНИЯ_8</w:t>
+      </w:r>
+      <w:r>
+        <w:rPr>
+          <w:rFonts w:ascii="Times New Roman" w:hAnsi="Times New Roman" w:cs="Times New Roman"/>
+          <w:b/>
+          <w:bCs/>
+          <w:color w:val="000000"/>
+        </w:rPr>
+        <w:t>}}</w:t>
+      </w:r>
+      <w:r>
+        <w:rPr>
+          <w:rFonts w:ascii="Times New Roman" w:hAnsi="Times New Roman" w:cs="Times New Roman"/>
+          <w:b/>
+        </w:rPr>
+        <w:tab/>
+      </w:r>
+      <w:r>
+        <w:rPr>
+          <w:rFonts w:ascii="Times New Roman" w:hAnsi="Times New Roman" w:cs="Times New Roman"/>
+          <w:b/>
+        </w:rPr>
+        <w:t>{{</w:t>
+      </w:r>
+      <w:r>
+        <w:rPr>
+          <w:rFonts w:ascii="Times New Roman" w:hAnsi="Times New Roman" w:cs="Times New Roman"/>
+          <w:b/>
+        </w:rPr>
+        <w:t>НАЗВАНИЕ_ВУЗА_8</w:t>
+      </w:r>
+      <w:r>
+        <w:rPr>
+          <w:rFonts w:ascii="Times New Roman" w:hAnsi="Times New Roman" w:cs="Times New Roman"/>
+          <w:b/>
         </w:rPr>
         <w:t>}}</w:t>
       </w:r>
@@ -3004,10 +3969,46 @@
         <w:jc w:val="both"/>
         <w:rPr>
           <w:rFonts w:ascii="Times New Roman" w:hAnsi="Times New Roman" w:cs="Times New Roman"/>
-          <w:bCs/>
-          <w:color w:val="000000"/>
-        </w:rPr>
-      </w:pPr>
+        </w:rPr>
+      </w:pPr>
+      <w:r>
+        <w:rPr>
+          <w:rFonts w:ascii="Times New Roman" w:hAnsi="Times New Roman" w:cs="Times New Roman"/>
+        </w:rPr>
+        <w:t>{{</w:t>
+      </w:r>
+      <w:r>
+        <w:rPr>
+          <w:rFonts w:ascii="Times New Roman" w:hAnsi="Times New Roman" w:cs="Times New Roman"/>
+        </w:rPr>
+        <w:t>ОПИСАНИЕ_ОБРАЗОВАНИЯ_8</w:t>
+      </w:r>
+      <w:r>
+        <w:rPr>
+          <w:rFonts w:ascii="Times New Roman" w:hAnsi="Times New Roman" w:cs="Times New Roman"/>
+        </w:rPr>
+        <w:t>}}</w:t>
+      </w:r>
+    </w:p>
+    <w:p>
+      <w:pPr>
+        <w:spacing w:after="0"/>
+        <w:ind w:left="2124"/>
+        <w:jc w:val="both"/>
+        <w:rPr>
+          <w:rFonts w:ascii="Times New Roman" w:hAnsi="Times New Roman" w:cs="Times New Roman"/>
+          <w:bCs/>
+          <w:color w:val="000000"/>
+        </w:rPr>
+      </w:pPr>
+      <w:r>
+        <w:rPr>
+          <w:rFonts w:ascii="Times New Roman" w:hAnsi="Times New Roman" w:cs="Times New Roman"/>
+          <w:bCs/>
+          <w:color w:val="000000"/>
+        </w:rPr>
+        <w:tab/>
+      </w:r>
     </w:p>
     <w:p>
       <w:pPr>
@@ -3035,7 +4036,7 @@
           <w:bCs/>
           <w:color w:val="000000"/>
         </w:rPr>
-        <w:t>ДАТА_ОБРАЗОВАНИЯ_5</w:t>
+        <w:t>ДАТА_ОБРАЗОВАНИЯ_9</w:t>
       </w:r>
       <w:r>
         <w:rPr>
@@ -3065,7 +4066,7 @@
           <w:rFonts w:ascii="Times New Roman" w:hAnsi="Times New Roman" w:cs="Times New Roman"/>
           <w:b/>
         </w:rPr>
-        <w:t>НАЗВАНИЕ_ВУЗА_5</w:t>
+        <w:t>НАЗВАНИЕ_ВУЗА_9</w:t>
       </w:r>
       <w:r>
         <w:rPr>
@@ -3094,7 +4095,7 @@
         <w:rPr>
           <w:rFonts w:ascii="Times New Roman" w:hAnsi="Times New Roman" w:cs="Times New Roman"/>
         </w:rPr>
-        <w:t>НАЗВАНИЕ_ФАКУЛЬТЕТА_5</w:t>
+        <w:t>ОПИСАНИЕ_ОБРАЗОВАНИЯ_9</w:t>
       </w:r>
       <w:r>
         <w:rPr>
@@ -3110,34 +4111,6 @@
         <w:jc w:val="both"/>
         <w:rPr>
           <w:rFonts w:ascii="Times New Roman" w:hAnsi="Times New Roman" w:cs="Times New Roman"/>
-        </w:rPr>
-      </w:pPr>
-      <w:r>
-        <w:rPr>
-          <w:rFonts w:ascii="Times New Roman" w:hAnsi="Times New Roman" w:cs="Times New Roman"/>
-        </w:rPr>
-        <w:t>{{</w:t>
-      </w:r>
-      <w:r>
-        <w:rPr>
-          <w:rFonts w:ascii="Times New Roman" w:hAnsi="Times New Roman" w:cs="Times New Roman"/>
-        </w:rPr>
-        <w:t>ОПИСАНИЕ_ОБРАЗОВАНИЯ_5</w:t>
-      </w:r>
-      <w:r>
-        <w:rPr>
-          <w:rFonts w:ascii="Times New Roman" w:hAnsi="Times New Roman" w:cs="Times New Roman"/>
-        </w:rPr>
-        <w:t>}}</w:t>
-      </w:r>
-    </w:p>
-    <w:p>
-      <w:pPr>
-        <w:spacing w:after="0"/>
-        <w:ind w:left="2124"/>
-        <w:jc w:val="both"/>
-        <w:rPr>
-          <w:rFonts w:ascii="Times New Roman" w:hAnsi="Times New Roman" w:cs="Times New Roman"/>
           <w:bCs/>
           <w:color w:val="000000"/>
         </w:rPr>
@@ -3177,7 +4150,7 @@
           <w:bCs/>
           <w:color w:val="000000"/>
         </w:rPr>
-        <w:t>ДАТА_ОБРАЗОВАНИЯ_6</w:t>
+        <w:t>ДАТА_ОБРАЗОВАНИЯ_10</w:t>
       </w:r>
       <w:r>
         <w:rPr>
@@ -3207,750 +4180,12 @@
           <w:rFonts w:ascii="Times New Roman" w:hAnsi="Times New Roman" w:cs="Times New Roman"/>
           <w:b/>
         </w:rPr>
-        <w:t>НАЗВАНИЕ_ВУЗА_6</w:t>
-      </w:r>
-      <w:r>
-        <w:rPr>
-          <w:rFonts w:ascii="Times New Roman" w:hAnsi="Times New Roman" w:cs="Times New Roman"/>
-          <w:b/>
-        </w:rPr>
-        <w:t>}}</w:t>
-      </w:r>
-    </w:p>
-    <w:p>
-      <w:pPr>
-        <w:spacing w:after="0"/>
-        <w:ind w:left="2124"/>
-        <w:jc w:val="both"/>
-        <w:rPr>
-          <w:rFonts w:ascii="Times New Roman" w:hAnsi="Times New Roman" w:cs="Times New Roman"/>
-        </w:rPr>
-      </w:pPr>
-      <w:r>
-        <w:rPr>
-          <w:rFonts w:ascii="Times New Roman" w:hAnsi="Times New Roman" w:cs="Times New Roman"/>
-        </w:rPr>
-        <w:t>{{</w:t>
-      </w:r>
-      <w:r>
-        <w:rPr>
-          <w:rFonts w:ascii="Times New Roman" w:hAnsi="Times New Roman" w:cs="Times New Roman"/>
-        </w:rPr>
-        <w:t>НАЗВАНИЕ_ФАКУЛЬТЕТА_6</w:t>
-      </w:r>
-      <w:r>
-        <w:rPr>
-          <w:rFonts w:ascii="Times New Roman" w:hAnsi="Times New Roman" w:cs="Times New Roman"/>
-        </w:rPr>
-        <w:t>}}</w:t>
-      </w:r>
-    </w:p>
-    <w:p>
-      <w:pPr>
-        <w:spacing w:after="0"/>
-        <w:ind w:left="2124"/>
-        <w:jc w:val="both"/>
-        <w:rPr>
-          <w:rFonts w:ascii="Times New Roman" w:hAnsi="Times New Roman" w:cs="Times New Roman"/>
-        </w:rPr>
-      </w:pPr>
-      <w:r>
-        <w:rPr>
-          <w:rFonts w:ascii="Times New Roman" w:hAnsi="Times New Roman" w:cs="Times New Roman"/>
-        </w:rPr>
-        <w:t>{{</w:t>
-      </w:r>
-      <w:r>
-        <w:rPr>
-          <w:rFonts w:ascii="Times New Roman" w:hAnsi="Times New Roman" w:cs="Times New Roman"/>
-        </w:rPr>
-        <w:t>ОПИСАНИЕ_ОБРАЗОВАНИЯ_6</w:t>
-      </w:r>
-      <w:r>
-        <w:rPr>
-          <w:rFonts w:ascii="Times New Roman" w:hAnsi="Times New Roman" w:cs="Times New Roman"/>
-        </w:rPr>
-        <w:t>}}</w:t>
-      </w:r>
-    </w:p>
-    <w:p>
-      <w:pPr>
-        <w:spacing w:after="0"/>
-        <w:ind w:left="2124"/>
-        <w:jc w:val="both"/>
-        <w:rPr>
-          <w:rFonts w:ascii="Times New Roman" w:hAnsi="Times New Roman" w:cs="Times New Roman"/>
-          <w:bCs/>
-          <w:color w:val="000000"/>
-        </w:rPr>
-      </w:pPr>
-      <w:r>
-        <w:rPr>
-          <w:rFonts w:ascii="Times New Roman" w:hAnsi="Times New Roman" w:cs="Times New Roman"/>
-          <w:bCs/>
-          <w:color w:val="000000"/>
-        </w:rPr>
-        <w:tab/>
-      </w:r>
-    </w:p>
-    <w:p>
-      <w:pPr>
-        <w:spacing w:after="0"/>
-        <w:ind w:left="2124" w:hanging="2833"/>
-        <w:jc w:val="both"/>
-        <w:rPr>
-          <w:rFonts w:ascii="Times New Roman" w:hAnsi="Times New Roman" w:cs="Times New Roman"/>
-          <w:b/>
-        </w:rPr>
-      </w:pPr>
-      <w:r>
-        <w:rPr>
-          <w:rFonts w:ascii="Times New Roman" w:hAnsi="Times New Roman" w:cs="Times New Roman"/>
-          <w:b/>
-          <w:bCs/>
-          <w:color w:val="000000"/>
-        </w:rPr>
-        <w:t>{{</w:t>
-      </w:r>
-      <w:r>
-        <w:rPr>
-          <w:rFonts w:ascii="Times New Roman" w:hAnsi="Times New Roman" w:cs="Times New Roman"/>
-          <w:b/>
-          <w:bCs/>
-          <w:color w:val="000000"/>
-        </w:rPr>
-        <w:t>ДАТА_ОБРАЗОВАНИЯ_7</w:t>
-      </w:r>
-      <w:r>
-        <w:rPr>
-          <w:rFonts w:ascii="Times New Roman" w:hAnsi="Times New Roman" w:cs="Times New Roman"/>
-          <w:b/>
-          <w:bCs/>
-          <w:color w:val="000000"/>
-        </w:rPr>
-        <w:t>}}</w:t>
-      </w:r>
-      <w:r>
-        <w:rPr>
-          <w:rFonts w:ascii="Times New Roman" w:hAnsi="Times New Roman" w:cs="Times New Roman"/>
-          <w:b/>
-        </w:rPr>
-        <w:tab/>
-      </w:r>
-      <w:r>
-        <w:rPr>
-          <w:rFonts w:ascii="Times New Roman" w:hAnsi="Times New Roman" w:cs="Times New Roman"/>
-          <w:b/>
-        </w:rPr>
-        <w:t>{{</w:t>
-      </w:r>
-      <w:r>
-        <w:rPr>
-          <w:rFonts w:ascii="Times New Roman" w:hAnsi="Times New Roman" w:cs="Times New Roman"/>
-          <w:b/>
-        </w:rPr>
-        <w:t>НАЗВАНИЕ_ВУЗА_7</w:t>
-      </w:r>
-      <w:r>
-        <w:rPr>
-          <w:rFonts w:ascii="Times New Roman" w:hAnsi="Times New Roman" w:cs="Times New Roman"/>
-          <w:b/>
-        </w:rPr>
-        <w:t>}}</w:t>
-      </w:r>
-    </w:p>
-    <w:p>
-      <w:pPr>
-        <w:spacing w:after="0"/>
-        <w:ind w:left="2124"/>
-        <w:jc w:val="both"/>
-        <w:rPr>
-          <w:rFonts w:ascii="Times New Roman" w:hAnsi="Times New Roman" w:cs="Times New Roman"/>
-        </w:rPr>
-      </w:pPr>
-      <w:r>
-        <w:rPr>
-          <w:rFonts w:ascii="Times New Roman" w:hAnsi="Times New Roman" w:cs="Times New Roman"/>
-        </w:rPr>
-        <w:t>{{</w:t>
-      </w:r>
-      <w:r>
-        <w:rPr>
-          <w:rFonts w:ascii="Times New Roman" w:hAnsi="Times New Roman" w:cs="Times New Roman"/>
-        </w:rPr>
-        <w:t>НАЗВАНИЕ_ФАКУЛЬТЕТА_7</w:t>
-      </w:r>
-      <w:r>
-        <w:rPr>
-          <w:rFonts w:ascii="Times New Roman" w:hAnsi="Times New Roman" w:cs="Times New Roman"/>
-        </w:rPr>
-        <w:t>}}</w:t>
-      </w:r>
-    </w:p>
-    <w:p>
-      <w:pPr>
-        <w:spacing w:after="0"/>
-        <w:ind w:left="2124"/>
-        <w:jc w:val="both"/>
-        <w:rPr>
-          <w:rFonts w:ascii="Times New Roman" w:hAnsi="Times New Roman" w:cs="Times New Roman"/>
-        </w:rPr>
-      </w:pPr>
-      <w:r>
-        <w:rPr>
-          <w:rFonts w:ascii="Times New Roman" w:hAnsi="Times New Roman" w:cs="Times New Roman"/>
-        </w:rPr>
-        <w:t>{{</w:t>
-      </w:r>
-      <w:r>
-        <w:rPr>
-          <w:rFonts w:ascii="Times New Roman" w:hAnsi="Times New Roman" w:cs="Times New Roman"/>
-        </w:rPr>
-        <w:t>ОПИСАНИЕ_ОБРАЗОВАНИЯ_7</w:t>
-      </w:r>
-      <w:r>
-        <w:rPr>
-          <w:rFonts w:ascii="Times New Roman" w:hAnsi="Times New Roman" w:cs="Times New Roman"/>
-        </w:rPr>
-        <w:t>}}</w:t>
-      </w:r>
-    </w:p>
-    <w:p>
-      <w:pPr>
-        <w:spacing w:after="0"/>
-        <w:ind w:left="2124"/>
-        <w:jc w:val="both"/>
-        <w:rPr>
-          <w:rFonts w:ascii="Times New Roman" w:hAnsi="Times New Roman" w:cs="Times New Roman"/>
-          <w:bCs/>
-          <w:color w:val="000000"/>
-        </w:rPr>
-      </w:pPr>
-      <w:r>
-        <w:rPr>
-          <w:rFonts w:ascii="Times New Roman" w:hAnsi="Times New Roman" w:cs="Times New Roman"/>
-          <w:bCs/>
-          <w:color w:val="000000"/>
-        </w:rPr>
-        <w:tab/>
-      </w:r>
-    </w:p>
-    <w:p>
-      <w:pPr>
-        <w:spacing w:after="0"/>
-        <w:ind w:left="2124" w:hanging="2833"/>
-        <w:jc w:val="both"/>
-        <w:rPr>
-          <w:rFonts w:ascii="Times New Roman" w:hAnsi="Times New Roman" w:cs="Times New Roman"/>
-          <w:b/>
-        </w:rPr>
-      </w:pPr>
-      <w:r>
-        <w:rPr>
-          <w:rFonts w:ascii="Times New Roman" w:hAnsi="Times New Roman" w:cs="Times New Roman"/>
-          <w:b/>
-          <w:bCs/>
-          <w:color w:val="000000"/>
-        </w:rPr>
-        <w:t>{{</w:t>
-      </w:r>
-      <w:r>
-        <w:rPr>
-          <w:rFonts w:ascii="Times New Roman" w:hAnsi="Times New Roman" w:cs="Times New Roman"/>
-          <w:b/>
-          <w:bCs/>
-          <w:color w:val="000000"/>
-        </w:rPr>
-        <w:t>ДАТА_ОБРАЗОВАНИЯ_8</w:t>
-      </w:r>
-      <w:r>
-        <w:rPr>
-          <w:rFonts w:ascii="Times New Roman" w:hAnsi="Times New Roman" w:cs="Times New Roman"/>
-          <w:b/>
-          <w:bCs/>
-          <w:color w:val="000000"/>
-        </w:rPr>
-        <w:t>}}</w:t>
-      </w:r>
-      <w:r>
-        <w:rPr>
-          <w:rFonts w:ascii="Times New Roman" w:hAnsi="Times New Roman" w:cs="Times New Roman"/>
-          <w:b/>
-        </w:rPr>
-        <w:tab/>
-      </w:r>
-      <w:r>
-        <w:rPr>
-          <w:rFonts w:ascii="Times New Roman" w:hAnsi="Times New Roman" w:cs="Times New Roman"/>
-          <w:b/>
-        </w:rPr>
-        <w:t>{{</w:t>
-      </w:r>
-      <w:r>
-        <w:rPr>
-          <w:rFonts w:ascii="Times New Roman" w:hAnsi="Times New Roman" w:cs="Times New Roman"/>
-          <w:b/>
-        </w:rPr>
-        <w:t>НАЗВАНИЕ_ВУЗА_8</w:t>
-      </w:r>
-      <w:r>
-        <w:rPr>
-          <w:rFonts w:ascii="Times New Roman" w:hAnsi="Times New Roman" w:cs="Times New Roman"/>
-          <w:b/>
-        </w:rPr>
-        <w:t>}}</w:t>
-      </w:r>
-    </w:p>
-    <w:p>
-      <w:pPr>
-        <w:spacing w:after="0"/>
-        <w:ind w:left="2124"/>
-        <w:jc w:val="both"/>
-        <w:rPr>
-          <w:rFonts w:ascii="Times New Roman" w:hAnsi="Times New Roman" w:cs="Times New Roman"/>
-        </w:rPr>
-      </w:pPr>
-      <w:r>
-        <w:rPr>
-          <w:rFonts w:ascii="Times New Roman" w:hAnsi="Times New Roman" w:cs="Times New Roman"/>
-        </w:rPr>
-        <w:t>{{</w:t>
-      </w:r>
-      <w:r>
-        <w:rPr>
-          <w:rFonts w:ascii="Times New Roman" w:hAnsi="Times New Roman" w:cs="Times New Roman"/>
-        </w:rPr>
-        <w:t>НАЗВАНИЕ_ФАКУЛЬТЕТА_8</w:t>
-      </w:r>
-      <w:r>
-        <w:rPr>
-          <w:rFonts w:ascii="Times New Roman" w:hAnsi="Times New Roman" w:cs="Times New Roman"/>
-        </w:rPr>
-        <w:t>}}</w:t>
-      </w:r>
-    </w:p>
-    <w:p>
-      <w:pPr>
-        <w:spacing w:after="0"/>
-        <w:ind w:left="2124"/>
-        <w:jc w:val="both"/>
-        <w:rPr>
-          <w:rFonts w:ascii="Times New Roman" w:hAnsi="Times New Roman" w:cs="Times New Roman"/>
-        </w:rPr>
-      </w:pPr>
-      <w:r>
-        <w:rPr>
-          <w:rFonts w:ascii="Times New Roman" w:hAnsi="Times New Roman" w:cs="Times New Roman"/>
-        </w:rPr>
-        <w:t>{{</w:t>
-      </w:r>
-      <w:r>
-        <w:rPr>
-          <w:rFonts w:ascii="Times New Roman" w:hAnsi="Times New Roman" w:cs="Times New Roman"/>
-        </w:rPr>
-        <w:t>ОПИСАНИЕ_ОБРАЗОВАНИЯ_8</w:t>
-      </w:r>
-      <w:r>
-        <w:rPr>
-          <w:rFonts w:ascii="Times New Roman" w:hAnsi="Times New Roman" w:cs="Times New Roman"/>
-        </w:rPr>
-        <w:t>}}</w:t>
-      </w:r>
-    </w:p>
-    <w:p>
-      <w:pPr>
-        <w:spacing w:after="0"/>
-        <w:ind w:left="2124"/>
-        <w:jc w:val="both"/>
-        <w:rPr>
-          <w:rFonts w:ascii="Times New Roman" w:hAnsi="Times New Roman" w:cs="Times New Roman"/>
-          <w:bCs/>
-          <w:color w:val="000000"/>
-        </w:rPr>
-      </w:pPr>
-      <w:r>
-        <w:rPr>
-          <w:rFonts w:ascii="Times New Roman" w:hAnsi="Times New Roman" w:cs="Times New Roman"/>
-          <w:bCs/>
-          <w:color w:val="000000"/>
-        </w:rPr>
-        <w:tab/>
-      </w:r>
-    </w:p>
-    <w:p>
-      <w:pPr>
-        <w:spacing w:after="0"/>
-        <w:ind w:left="2124" w:hanging="2833"/>
-        <w:jc w:val="both"/>
-        <w:rPr>
-          <w:rFonts w:ascii="Times New Roman" w:hAnsi="Times New Roman" w:cs="Times New Roman"/>
-          <w:b/>
-        </w:rPr>
-      </w:pPr>
-      <w:r>
-        <w:rPr>
-          <w:rFonts w:ascii="Times New Roman" w:hAnsi="Times New Roman" w:cs="Times New Roman"/>
-          <w:b/>
-          <w:bCs/>
-          <w:color w:val="000000"/>
-        </w:rPr>
-        <w:t>{{</w:t>
-      </w:r>
-      <w:r>
-        <w:rPr>
-          <w:rFonts w:ascii="Times New Roman" w:hAnsi="Times New Roman" w:cs="Times New Roman"/>
-          <w:b/>
-          <w:bCs/>
-          <w:color w:val="000000"/>
-        </w:rPr>
-        <w:t>ДАТА_ОБРАЗОВАНИЯ_8</w:t>
-      </w:r>
-      <w:r>
-        <w:rPr>
-          <w:rFonts w:ascii="Times New Roman" w:hAnsi="Times New Roman" w:cs="Times New Roman"/>
-          <w:b/>
-          <w:bCs/>
-          <w:color w:val="000000"/>
-        </w:rPr>
-        <w:t>}}</w:t>
-      </w:r>
-      <w:r>
-        <w:rPr>
-          <w:rFonts w:ascii="Times New Roman" w:hAnsi="Times New Roman" w:cs="Times New Roman"/>
-          <w:b/>
-        </w:rPr>
-        <w:tab/>
-      </w:r>
-      <w:r>
-        <w:rPr>
-          <w:rFonts w:ascii="Times New Roman" w:hAnsi="Times New Roman" w:cs="Times New Roman"/>
-          <w:b/>
-        </w:rPr>
-        <w:t>{{</w:t>
-      </w:r>
-      <w:r>
-        <w:rPr>
-          <w:rFonts w:ascii="Times New Roman" w:hAnsi="Times New Roman" w:cs="Times New Roman"/>
-          <w:b/>
-        </w:rPr>
-        <w:t>НАЗВАНИЕ_ВУЗА_8</w:t>
-      </w:r>
-      <w:r>
-        <w:rPr>
-          <w:rFonts w:ascii="Times New Roman" w:hAnsi="Times New Roman" w:cs="Times New Roman"/>
-          <w:b/>
-        </w:rPr>
-        <w:t>}}</w:t>
-      </w:r>
-    </w:p>
-    <w:p>
-      <w:pPr>
-        <w:spacing w:after="0"/>
-        <w:ind w:left="2124"/>
-        <w:jc w:val="both"/>
-        <w:rPr>
-          <w:rFonts w:ascii="Times New Roman" w:hAnsi="Times New Roman" w:cs="Times New Roman"/>
-        </w:rPr>
-      </w:pPr>
-      <w:r>
-        <w:rPr>
-          <w:rFonts w:ascii="Times New Roman" w:hAnsi="Times New Roman" w:cs="Times New Roman"/>
-        </w:rPr>
-        <w:t>{{</w:t>
-      </w:r>
-      <w:r>
-        <w:rPr>
-          <w:rFonts w:ascii="Times New Roman" w:hAnsi="Times New Roman" w:cs="Times New Roman"/>
-        </w:rPr>
-        <w:t>НАЗВАНИЕ_ФАКУЛЬТЕТА_8</w:t>
-      </w:r>
-      <w:r>
-        <w:rPr>
-          <w:rFonts w:ascii="Times New Roman" w:hAnsi="Times New Roman" w:cs="Times New Roman"/>
-        </w:rPr>
-        <w:t>}}</w:t>
-      </w:r>
-    </w:p>
-    <w:p>
-      <w:pPr>
-        <w:spacing w:after="0"/>
-        <w:ind w:left="2124"/>
-        <w:jc w:val="both"/>
-        <w:rPr>
-          <w:rFonts w:ascii="Times New Roman" w:hAnsi="Times New Roman" w:cs="Times New Roman"/>
-        </w:rPr>
-      </w:pPr>
-      <w:r>
-        <w:rPr>
-          <w:rFonts w:ascii="Times New Roman" w:hAnsi="Times New Roman" w:cs="Times New Roman"/>
-        </w:rPr>
-        <w:t>{{</w:t>
-      </w:r>
-      <w:r>
-        <w:rPr>
-          <w:rFonts w:ascii="Times New Roman" w:hAnsi="Times New Roman" w:cs="Times New Roman"/>
-        </w:rPr>
-        <w:t>ОПИСАНИЕ_ОБРАЗОВАНИЯ_8</w:t>
-      </w:r>
-      <w:r>
-        <w:rPr>
-          <w:rFonts w:ascii="Times New Roman" w:hAnsi="Times New Roman" w:cs="Times New Roman"/>
-        </w:rPr>
-        <w:t>}}</w:t>
-      </w:r>
-    </w:p>
-    <w:p>
-      <w:pPr>
-        <w:spacing w:after="0"/>
-        <w:ind w:left="2124"/>
-        <w:jc w:val="both"/>
-        <w:rPr>
-          <w:rFonts w:ascii="Times New Roman" w:hAnsi="Times New Roman" w:cs="Times New Roman"/>
-          <w:bCs/>
-          <w:color w:val="000000"/>
-        </w:rPr>
-      </w:pPr>
-      <w:r>
-        <w:rPr>
-          <w:rFonts w:ascii="Times New Roman" w:hAnsi="Times New Roman" w:cs="Times New Roman"/>
-          <w:bCs/>
-          <w:color w:val="000000"/>
-        </w:rPr>
-        <w:tab/>
-      </w:r>
-    </w:p>
-    <w:p>
-      <w:pPr>
-        <w:spacing w:after="0"/>
-        <w:ind w:left="2124" w:hanging="2833"/>
-        <w:jc w:val="both"/>
-        <w:rPr>
-          <w:rFonts w:ascii="Times New Roman" w:hAnsi="Times New Roman" w:cs="Times New Roman"/>
-          <w:b/>
-        </w:rPr>
-      </w:pPr>
-      <w:r>
-        <w:rPr>
-          <w:rFonts w:ascii="Times New Roman" w:hAnsi="Times New Roman" w:cs="Times New Roman"/>
-          <w:b/>
-          <w:bCs/>
-          <w:color w:val="000000"/>
-        </w:rPr>
-        <w:t>{{</w:t>
-      </w:r>
-      <w:r>
-        <w:rPr>
-          <w:rFonts w:ascii="Times New Roman" w:hAnsi="Times New Roman" w:cs="Times New Roman"/>
-          <w:b/>
-          <w:bCs/>
-          <w:color w:val="000000"/>
-        </w:rPr>
-        <w:t>ДАТА_ОБРАЗОВАНИЯ_9</w:t>
-      </w:r>
-      <w:r>
-        <w:rPr>
-          <w:rFonts w:ascii="Times New Roman" w:hAnsi="Times New Roman" w:cs="Times New Roman"/>
-          <w:b/>
-          <w:bCs/>
-          <w:color w:val="000000"/>
-        </w:rPr>
-        <w:t>}}</w:t>
-      </w:r>
-      <w:r>
-        <w:rPr>
-          <w:rFonts w:ascii="Times New Roman" w:hAnsi="Times New Roman" w:cs="Times New Roman"/>
-          <w:b/>
-        </w:rPr>
-        <w:tab/>
-      </w:r>
-      <w:r>
-        <w:rPr>
-          <w:rFonts w:ascii="Times New Roman" w:hAnsi="Times New Roman" w:cs="Times New Roman"/>
-          <w:b/>
-        </w:rPr>
-        <w:t>{{</w:t>
-      </w:r>
-      <w:r>
-        <w:rPr>
-          <w:rFonts w:ascii="Times New Roman" w:hAnsi="Times New Roman" w:cs="Times New Roman"/>
-          <w:b/>
-        </w:rPr>
-        <w:t>НАЗВАНИЕ_ВУЗА_9</w:t>
-      </w:r>
-      <w:r>
-        <w:rPr>
-          <w:rFonts w:ascii="Times New Roman" w:hAnsi="Times New Roman" w:cs="Times New Roman"/>
-          <w:b/>
-        </w:rPr>
-        <w:t>}}</w:t>
-      </w:r>
-    </w:p>
-    <w:p>
-      <w:pPr>
-        <w:spacing w:after="0"/>
-        <w:ind w:left="2124"/>
-        <w:jc w:val="both"/>
-        <w:rPr>
-          <w:rFonts w:ascii="Times New Roman" w:hAnsi="Times New Roman" w:cs="Times New Roman"/>
-        </w:rPr>
-      </w:pPr>
-      <w:r>
-        <w:rPr>
-          <w:rFonts w:ascii="Times New Roman" w:hAnsi="Times New Roman" w:cs="Times New Roman"/>
-        </w:rPr>
-        <w:t>{{</w:t>
-      </w:r>
-      <w:r>
-        <w:rPr>
-          <w:rFonts w:ascii="Times New Roman" w:hAnsi="Times New Roman" w:cs="Times New Roman"/>
-        </w:rPr>
-        <w:t>НАЗВАНИЕ_ФАКУЛЬТЕТА_9</w:t>
-      </w:r>
-      <w:r>
-        <w:rPr>
-          <w:rFonts w:ascii="Times New Roman" w:hAnsi="Times New Roman" w:cs="Times New Roman"/>
-        </w:rPr>
-        <w:t>}}</w:t>
-      </w:r>
-    </w:p>
-    <w:p>
-      <w:pPr>
-        <w:spacing w:after="0"/>
-        <w:ind w:left="2124"/>
-        <w:jc w:val="both"/>
-        <w:rPr>
-          <w:rFonts w:ascii="Times New Roman" w:hAnsi="Times New Roman" w:cs="Times New Roman"/>
-        </w:rPr>
-      </w:pPr>
-      <w:r>
-        <w:rPr>
-          <w:rFonts w:ascii="Times New Roman" w:hAnsi="Times New Roman" w:cs="Times New Roman"/>
-        </w:rPr>
-        <w:t>{{</w:t>
-      </w:r>
-      <w:r>
-        <w:rPr>
-          <w:rFonts w:ascii="Times New Roman" w:hAnsi="Times New Roman" w:cs="Times New Roman"/>
-        </w:rPr>
-        <w:t>ОПИСАНИЕ_ОБРАЗОВАНИЯ_9</w:t>
-      </w:r>
-      <w:r>
-        <w:rPr>
-          <w:rFonts w:ascii="Times New Roman" w:hAnsi="Times New Roman" w:cs="Times New Roman"/>
-        </w:rPr>
-        <w:t>}}</w:t>
-      </w:r>
-    </w:p>
-    <w:p>
-      <w:pPr>
-        <w:spacing w:after="0"/>
-        <w:ind w:left="2124"/>
-        <w:jc w:val="both"/>
-        <w:rPr>
-          <w:rFonts w:ascii="Times New Roman" w:hAnsi="Times New Roman" w:cs="Times New Roman"/>
-          <w:bCs/>
-          <w:color w:val="000000"/>
-        </w:rPr>
-      </w:pPr>
-      <w:r>
-        <w:rPr>
-          <w:rFonts w:ascii="Times New Roman" w:hAnsi="Times New Roman" w:cs="Times New Roman"/>
-          <w:bCs/>
-          <w:color w:val="000000"/>
-        </w:rPr>
-        <w:tab/>
-      </w:r>
-    </w:p>
-    <w:p>
-      <w:pPr>
-        <w:spacing w:after="0"/>
-        <w:ind w:left="2124" w:hanging="2833"/>
-        <w:jc w:val="both"/>
-        <w:rPr>
-          <w:rFonts w:ascii="Times New Roman" w:hAnsi="Times New Roman" w:cs="Times New Roman"/>
-          <w:b/>
-        </w:rPr>
-      </w:pPr>
-      <w:r>
-        <w:rPr>
-          <w:rFonts w:ascii="Times New Roman" w:hAnsi="Times New Roman" w:cs="Times New Roman"/>
-          <w:b/>
-          <w:bCs/>
-          <w:color w:val="000000"/>
-        </w:rPr>
-        <w:t>{{</w:t>
-      </w:r>
-      <w:r>
-        <w:rPr>
-          <w:rFonts w:ascii="Times New Roman" w:hAnsi="Times New Roman" w:cs="Times New Roman"/>
-          <w:b/>
-          <w:bCs/>
-          <w:color w:val="000000"/>
-        </w:rPr>
-        <w:t>ДАТА_ОБРАЗОВАНИЯ_10</w:t>
-      </w:r>
-      <w:r>
-        <w:rPr>
-          <w:rFonts w:ascii="Times New Roman" w:hAnsi="Times New Roman" w:cs="Times New Roman"/>
-          <w:b/>
-          <w:bCs/>
-          <w:color w:val="000000"/>
-        </w:rPr>
-        <w:t>}}</w:t>
-      </w:r>
-      <w:r>
-        <w:rPr>
-          <w:rFonts w:ascii="Times New Roman" w:hAnsi="Times New Roman" w:cs="Times New Roman"/>
-          <w:b/>
-        </w:rPr>
-        <w:tab/>
-      </w:r>
-      <w:r>
-        <w:rPr>
-          <w:rFonts w:ascii="Times New Roman" w:hAnsi="Times New Roman" w:cs="Times New Roman"/>
-          <w:b/>
-        </w:rPr>
-        <w:t>{{</w:t>
-      </w:r>
-      <w:r>
-        <w:rPr>
-          <w:rFonts w:ascii="Times New Roman" w:hAnsi="Times New Roman" w:cs="Times New Roman"/>
-          <w:b/>
-        </w:rPr>
         <w:t>НАЗВАНИЕ_ВУЗА_10</w:t>
       </w:r>
       <w:r>
         <w:rPr>
           <w:rFonts w:ascii="Times New Roman" w:hAnsi="Times New Roman" w:cs="Times New Roman"/>
           <w:b/>
-        </w:rPr>
-        <w:t>}}</w:t>
-      </w:r>
-    </w:p>
-    <w:p>
-      <w:pPr>
-        <w:spacing w:after="0"/>
-        <w:ind w:left="2124"/>
-        <w:jc w:val="both"/>
-        <w:rPr>
-          <w:rFonts w:ascii="Times New Roman" w:hAnsi="Times New Roman" w:cs="Times New Roman"/>
-        </w:rPr>
-      </w:pPr>
-      <w:r>
-        <w:rPr>
-          <w:rFonts w:ascii="Times New Roman" w:hAnsi="Times New Roman" w:cs="Times New Roman"/>
-        </w:rPr>
-        <w:t>{{</w:t>
-      </w:r>
-      <w:r>
-        <w:rPr>
-          <w:rFonts w:ascii="Times New Roman" w:hAnsi="Times New Roman" w:cs="Times New Roman"/>
-        </w:rPr>
-        <w:t>НАЗВАНИЕ_ФАКУЛЬТЕТА_10</w:t>
-      </w:r>
-      <w:r>
-        <w:rPr>
-          <w:rFonts w:ascii="Times New Roman" w:hAnsi="Times New Roman" w:cs="Times New Roman"/>
         </w:rPr>
         <w:t>}}</w:t>
       </w:r>
@@ -4545,6 +4780,7 @@
           <w:bCs/>
           <w:color w:val="000000"/>
         </w:rPr>
+        <w:lastRenderedPageBreak/>
         <w:t>{{</w:t>
       </w:r>
       <w:r>
@@ -6226,6 +6462,1082 @@
           <w:rFonts w:ascii="Times New Roman" w:hAnsi="Times New Roman" w:cs="Times New Roman"/>
         </w:rPr>
         <w:t>ОПИСАНИЕ_ДОП_ОБРАЗОВАНИЯ_20</w:t>
+      </w:r>
+      <w:r>
+        <w:rPr>
+          <w:rFonts w:ascii="Times New Roman" w:hAnsi="Times New Roman" w:cs="Times New Roman"/>
+        </w:rPr>
+        <w:t>}}</w:t>
+      </w:r>
+    </w:p>
+    <w:p>
+      <w:pPr>
+        <w:autoSpaceDE w:val="0"/>
+        <w:autoSpaceDN w:val="0"/>
+        <w:adjustRightInd w:val="0"/>
+        <w:spacing w:after="0" w:line="240" w:lineRule="auto"/>
+        <w:ind w:left="1416" w:firstLine="708"/>
+        <w:rPr>
+          <w:rFonts w:ascii="Times New Roman" w:hAnsi="Times New Roman" w:cs="Times New Roman"/>
+        </w:rPr>
+      </w:pPr>
+    </w:p>
+    <w:p>
+      <w:pPr>
+        <w:spacing w:after="0"/>
+        <w:ind w:left="2124" w:hanging="2833"/>
+        <w:jc w:val="both"/>
+        <w:rPr>
+          <w:rFonts w:ascii="Times New Roman" w:hAnsi="Times New Roman" w:cs="Times New Roman"/>
+          <w:b/>
+        </w:rPr>
+      </w:pPr>
+      <w:r>
+        <w:rPr>
+          <w:rFonts w:ascii="Times New Roman" w:hAnsi="Times New Roman" w:cs="Times New Roman"/>
+          <w:b/>
+          <w:bCs/>
+          <w:color w:val="000000"/>
+        </w:rPr>
+        <w:t>{{</w:t>
+      </w:r>
+      <w:r>
+        <w:rPr>
+          <w:rFonts w:ascii="Times New Roman" w:hAnsi="Times New Roman" w:cs="Times New Roman"/>
+          <w:b/>
+          <w:bCs/>
+          <w:color w:val="000000"/>
+        </w:rPr>
+        <w:t>ДАТА_ДОП_ОБРАЗОВАНИЯ_21</w:t>
+      </w:r>
+      <w:r>
+        <w:rPr>
+          <w:rFonts w:ascii="Times New Roman" w:hAnsi="Times New Roman" w:cs="Times New Roman"/>
+          <w:b/>
+          <w:bCs/>
+          <w:color w:val="000000"/>
+        </w:rPr>
+        <w:t>}}</w:t>
+      </w:r>
+      <w:r>
+        <w:rPr>
+          <w:rFonts w:ascii="Times New Roman" w:hAnsi="Times New Roman" w:cs="Times New Roman"/>
+          <w:b/>
+        </w:rPr>
+        <w:tab/>
+      </w:r>
+      <w:r>
+        <w:rPr>
+          <w:rFonts w:ascii="Times New Roman" w:hAnsi="Times New Roman" w:cs="Times New Roman"/>
+          <w:b/>
+        </w:rPr>
+        <w:t>{{</w:t>
+      </w:r>
+      <w:r>
+        <w:rPr>
+          <w:rFonts w:ascii="Times New Roman" w:hAnsi="Times New Roman" w:cs="Times New Roman"/>
+          <w:b/>
+        </w:rPr>
+        <w:t>НАЗВАНИЕ_ДОП_ОБРАЗОВАНИЯ_21</w:t>
+      </w:r>
+      <w:r>
+        <w:rPr>
+          <w:rFonts w:ascii="Times New Roman" w:hAnsi="Times New Roman" w:cs="Times New Roman"/>
+          <w:b/>
+        </w:rPr>
+        <w:t>}}</w:t>
+      </w:r>
+    </w:p>
+    <w:p>
+      <w:pPr>
+        <w:spacing w:after="0"/>
+        <w:ind w:left="1416" w:firstLine="708"/>
+        <w:jc w:val="both"/>
+        <w:rPr>
+          <w:rFonts w:ascii="Times New Roman" w:hAnsi="Times New Roman" w:cs="Times New Roman"/>
+        </w:rPr>
+      </w:pPr>
+      <w:r>
+        <w:rPr>
+          <w:rFonts w:ascii="Times New Roman" w:hAnsi="Times New Roman" w:cs="Times New Roman"/>
+        </w:rPr>
+        <w:t>{{</w:t>
+      </w:r>
+      <w:r>
+        <w:rPr>
+          <w:rFonts w:ascii="Times New Roman" w:hAnsi="Times New Roman" w:cs="Times New Roman"/>
+        </w:rPr>
+        <w:t>ОПИСАНИЕ_ДОП_ОБРАЗОВАНИЯ_21</w:t>
+      </w:r>
+      <w:r>
+        <w:rPr>
+          <w:rFonts w:ascii="Times New Roman" w:hAnsi="Times New Roman" w:cs="Times New Roman"/>
+        </w:rPr>
+        <w:t>}}</w:t>
+      </w:r>
+      <w:r>
+        <w:rPr>
+          <w:rFonts w:ascii="Times New Roman" w:hAnsi="Times New Roman" w:cs="Times New Roman"/>
+          <w:bCs/>
+          <w:color w:val="000000"/>
+        </w:rPr>
+        <w:tab/>
+      </w:r>
+    </w:p>
+    <w:p>
+      <w:pPr>
+        <w:spacing w:after="0"/>
+        <w:ind w:left="2124"/>
+        <w:jc w:val="both"/>
+        <w:rPr>
+          <w:rFonts w:ascii="Times New Roman" w:hAnsi="Times New Roman" w:cs="Times New Roman"/>
+        </w:rPr>
+      </w:pPr>
+    </w:p>
+    <w:p>
+      <w:pPr>
+        <w:spacing w:after="0"/>
+        <w:ind w:left="2124" w:hanging="2833"/>
+        <w:jc w:val="both"/>
+        <w:rPr>
+          <w:rFonts w:ascii="Times New Roman" w:hAnsi="Times New Roman" w:cs="Times New Roman"/>
+          <w:b/>
+        </w:rPr>
+      </w:pPr>
+      <w:r>
+        <w:rPr>
+          <w:rFonts w:ascii="Times New Roman" w:hAnsi="Times New Roman" w:cs="Times New Roman"/>
+          <w:b/>
+          <w:bCs/>
+          <w:color w:val="000000"/>
+        </w:rPr>
+        <w:t>{{</w:t>
+      </w:r>
+      <w:r>
+        <w:rPr>
+          <w:rFonts w:ascii="Times New Roman" w:hAnsi="Times New Roman" w:cs="Times New Roman"/>
+          <w:b/>
+          <w:bCs/>
+          <w:color w:val="000000"/>
+        </w:rPr>
+        <w:t>ДАТА_ДОП_ОБРАЗОВАНИЯ_22</w:t>
+      </w:r>
+      <w:r>
+        <w:rPr>
+          <w:rFonts w:ascii="Times New Roman" w:hAnsi="Times New Roman" w:cs="Times New Roman"/>
+          <w:b/>
+          <w:bCs/>
+          <w:color w:val="000000"/>
+        </w:rPr>
+        <w:t>}}</w:t>
+      </w:r>
+      <w:r>
+        <w:rPr>
+          <w:rFonts w:ascii="Times New Roman" w:hAnsi="Times New Roman" w:cs="Times New Roman"/>
+          <w:b/>
+        </w:rPr>
+        <w:tab/>
+      </w:r>
+      <w:r>
+        <w:rPr>
+          <w:rFonts w:ascii="Times New Roman" w:hAnsi="Times New Roman" w:cs="Times New Roman"/>
+          <w:b/>
+        </w:rPr>
+        <w:t>{{</w:t>
+      </w:r>
+      <w:r>
+        <w:rPr>
+          <w:rFonts w:ascii="Times New Roman" w:hAnsi="Times New Roman" w:cs="Times New Roman"/>
+          <w:b/>
+        </w:rPr>
+        <w:t>НАЗВАНИЕ_ДОП_ОБРАЗОВАНИЯ_22</w:t>
+      </w:r>
+      <w:r>
+        <w:rPr>
+          <w:rFonts w:ascii="Times New Roman" w:hAnsi="Times New Roman" w:cs="Times New Roman"/>
+          <w:b/>
+        </w:rPr>
+        <w:t>}}</w:t>
+      </w:r>
+    </w:p>
+    <w:p>
+      <w:pPr>
+        <w:autoSpaceDE w:val="0"/>
+        <w:autoSpaceDN w:val="0"/>
+        <w:adjustRightInd w:val="0"/>
+        <w:spacing w:after="0" w:line="240" w:lineRule="auto"/>
+        <w:ind w:left="1416" w:firstLine="708"/>
+        <w:rPr>
+          <w:rFonts w:ascii="Times New Roman" w:hAnsi="Times New Roman" w:cs="Times New Roman"/>
+        </w:rPr>
+      </w:pPr>
+      <w:r>
+        <w:rPr>
+          <w:rFonts w:ascii="Times New Roman" w:hAnsi="Times New Roman" w:cs="Times New Roman"/>
+        </w:rPr>
+        <w:t>{{</w:t>
+      </w:r>
+      <w:r>
+        <w:rPr>
+          <w:rFonts w:ascii="Times New Roman" w:hAnsi="Times New Roman" w:cs="Times New Roman"/>
+        </w:rPr>
+        <w:t>ОПИСАНИЕ_ДОП_ОБРАЗОВАНИЯ_22</w:t>
+      </w:r>
+      <w:r>
+        <w:rPr>
+          <w:rFonts w:ascii="Times New Roman" w:hAnsi="Times New Roman" w:cs="Times New Roman"/>
+        </w:rPr>
+        <w:t>}}</w:t>
+      </w:r>
+    </w:p>
+    <w:p>
+      <w:pPr>
+        <w:autoSpaceDE w:val="0"/>
+        <w:autoSpaceDN w:val="0"/>
+        <w:adjustRightInd w:val="0"/>
+        <w:spacing w:after="0" w:line="240" w:lineRule="auto"/>
+        <w:rPr>
+          <w:rFonts w:ascii="Times New Roman" w:hAnsi="Times New Roman" w:cs="Times New Roman"/>
+        </w:rPr>
+      </w:pPr>
+    </w:p>
+    <w:p>
+      <w:pPr>
+        <w:spacing w:after="0"/>
+        <w:ind w:left="2124" w:hanging="2833"/>
+        <w:jc w:val="both"/>
+        <w:rPr>
+          <w:rFonts w:ascii="Times New Roman" w:hAnsi="Times New Roman" w:cs="Times New Roman"/>
+          <w:b/>
+        </w:rPr>
+      </w:pPr>
+      <w:r>
+        <w:rPr>
+          <w:rFonts w:ascii="Times New Roman" w:hAnsi="Times New Roman" w:cs="Times New Roman"/>
+          <w:b/>
+          <w:bCs/>
+          <w:color w:val="000000"/>
+        </w:rPr>
+        <w:t>{{</w:t>
+      </w:r>
+      <w:r>
+        <w:rPr>
+          <w:rFonts w:ascii="Times New Roman" w:hAnsi="Times New Roman" w:cs="Times New Roman"/>
+          <w:b/>
+          <w:bCs/>
+          <w:color w:val="000000"/>
+        </w:rPr>
+        <w:t>ДАТА_ДОП_ОБРАЗОВАНИЯ_23</w:t>
+      </w:r>
+      <w:r>
+        <w:rPr>
+          <w:rFonts w:ascii="Times New Roman" w:hAnsi="Times New Roman" w:cs="Times New Roman"/>
+          <w:b/>
+          <w:bCs/>
+          <w:color w:val="000000"/>
+        </w:rPr>
+        <w:t>}}</w:t>
+      </w:r>
+      <w:r>
+        <w:rPr>
+          <w:rFonts w:ascii="Times New Roman" w:hAnsi="Times New Roman" w:cs="Times New Roman"/>
+          <w:b/>
+        </w:rPr>
+        <w:tab/>
+      </w:r>
+      <w:r>
+        <w:rPr>
+          <w:rFonts w:ascii="Times New Roman" w:hAnsi="Times New Roman" w:cs="Times New Roman"/>
+          <w:b/>
+        </w:rPr>
+        <w:t>{{</w:t>
+      </w:r>
+      <w:r>
+        <w:rPr>
+          <w:rFonts w:ascii="Times New Roman" w:hAnsi="Times New Roman" w:cs="Times New Roman"/>
+          <w:b/>
+        </w:rPr>
+        <w:t>НАЗВАНИЕ_ДОП_ОБРАЗОВАНИЯ_23</w:t>
+      </w:r>
+      <w:r>
+        <w:rPr>
+          <w:rFonts w:ascii="Times New Roman" w:hAnsi="Times New Roman" w:cs="Times New Roman"/>
+          <w:b/>
+        </w:rPr>
+        <w:t>}}</w:t>
+      </w:r>
+    </w:p>
+    <w:p>
+      <w:pPr>
+        <w:autoSpaceDE w:val="0"/>
+        <w:autoSpaceDN w:val="0"/>
+        <w:adjustRightInd w:val="0"/>
+        <w:spacing w:after="0" w:line="240" w:lineRule="auto"/>
+        <w:ind w:left="1416" w:firstLine="708"/>
+        <w:rPr>
+          <w:rFonts w:ascii="Times New Roman" w:hAnsi="Times New Roman" w:cs="Times New Roman"/>
+        </w:rPr>
+      </w:pPr>
+      <w:r>
+        <w:rPr>
+          <w:rFonts w:ascii="Times New Roman" w:hAnsi="Times New Roman" w:cs="Times New Roman"/>
+        </w:rPr>
+        <w:t>{{</w:t>
+      </w:r>
+      <w:r>
+        <w:rPr>
+          <w:rFonts w:ascii="Times New Roman" w:hAnsi="Times New Roman" w:cs="Times New Roman"/>
+        </w:rPr>
+        <w:t>ОПИСАНИЕ_ДОП_ОБРАЗОВАНИЯ_23</w:t>
+      </w:r>
+      <w:r>
+        <w:rPr>
+          <w:rFonts w:ascii="Times New Roman" w:hAnsi="Times New Roman" w:cs="Times New Roman"/>
+        </w:rPr>
+        <w:t>}}</w:t>
+      </w:r>
+    </w:p>
+    <w:p>
+      <w:pPr>
+        <w:autoSpaceDE w:val="0"/>
+        <w:autoSpaceDN w:val="0"/>
+        <w:adjustRightInd w:val="0"/>
+        <w:spacing w:after="0" w:line="240" w:lineRule="auto"/>
+        <w:rPr>
+          <w:rFonts w:ascii="Times New Roman" w:hAnsi="Times New Roman" w:cs="Times New Roman"/>
+        </w:rPr>
+      </w:pPr>
+    </w:p>
+    <w:p>
+      <w:pPr>
+        <w:spacing w:after="0"/>
+        <w:ind w:left="2124" w:hanging="2833"/>
+        <w:jc w:val="both"/>
+        <w:rPr>
+          <w:rFonts w:ascii="Times New Roman" w:hAnsi="Times New Roman" w:cs="Times New Roman"/>
+          <w:b/>
+        </w:rPr>
+      </w:pPr>
+      <w:r>
+        <w:rPr>
+          <w:rFonts w:ascii="Times New Roman" w:hAnsi="Times New Roman" w:cs="Times New Roman"/>
+          <w:b/>
+          <w:bCs/>
+          <w:color w:val="000000"/>
+        </w:rPr>
+        <w:t>{{</w:t>
+      </w:r>
+      <w:r>
+        <w:rPr>
+          <w:rFonts w:ascii="Times New Roman" w:hAnsi="Times New Roman" w:cs="Times New Roman"/>
+          <w:b/>
+          <w:bCs/>
+          <w:color w:val="000000"/>
+        </w:rPr>
+        <w:t>ДАТА_ДОП_ОБРАЗОВАНИЯ_24</w:t>
+      </w:r>
+      <w:r>
+        <w:rPr>
+          <w:rFonts w:ascii="Times New Roman" w:hAnsi="Times New Roman" w:cs="Times New Roman"/>
+          <w:b/>
+          <w:bCs/>
+          <w:color w:val="000000"/>
+        </w:rPr>
+        <w:t>}}</w:t>
+      </w:r>
+      <w:r>
+        <w:rPr>
+          <w:rFonts w:ascii="Times New Roman" w:hAnsi="Times New Roman" w:cs="Times New Roman"/>
+          <w:b/>
+        </w:rPr>
+        <w:tab/>
+      </w:r>
+      <w:r>
+        <w:rPr>
+          <w:rFonts w:ascii="Times New Roman" w:hAnsi="Times New Roman" w:cs="Times New Roman"/>
+          <w:b/>
+        </w:rPr>
+        <w:t>{{</w:t>
+      </w:r>
+      <w:r>
+        <w:rPr>
+          <w:rFonts w:ascii="Times New Roman" w:hAnsi="Times New Roman" w:cs="Times New Roman"/>
+          <w:b/>
+        </w:rPr>
+        <w:t>НАЗВАНИЕ_ДОП_ОБРАЗОВАНИЯ_24</w:t>
+      </w:r>
+      <w:r>
+        <w:rPr>
+          <w:rFonts w:ascii="Times New Roman" w:hAnsi="Times New Roman" w:cs="Times New Roman"/>
+          <w:b/>
+        </w:rPr>
+        <w:t>}}</w:t>
+      </w:r>
+    </w:p>
+    <w:p>
+      <w:pPr>
+        <w:autoSpaceDE w:val="0"/>
+        <w:autoSpaceDN w:val="0"/>
+        <w:adjustRightInd w:val="0"/>
+        <w:spacing w:after="0" w:line="240" w:lineRule="auto"/>
+        <w:ind w:left="1416" w:firstLine="708"/>
+        <w:rPr>
+          <w:rFonts w:ascii="Times New Roman" w:hAnsi="Times New Roman" w:cs="Times New Roman"/>
+        </w:rPr>
+      </w:pPr>
+      <w:r>
+        <w:rPr>
+          <w:rFonts w:ascii="Times New Roman" w:hAnsi="Times New Roman" w:cs="Times New Roman"/>
+        </w:rPr>
+        <w:t>{{</w:t>
+      </w:r>
+      <w:r>
+        <w:rPr>
+          <w:rFonts w:ascii="Times New Roman" w:hAnsi="Times New Roman" w:cs="Times New Roman"/>
+        </w:rPr>
+        <w:t>ОПИСАНИЕ_ДОП_ОБРАЗОВАНИЯ_24</w:t>
+      </w:r>
+      <w:r>
+        <w:rPr>
+          <w:rFonts w:ascii="Times New Roman" w:hAnsi="Times New Roman" w:cs="Times New Roman"/>
+        </w:rPr>
+        <w:t>}}</w:t>
+      </w:r>
+    </w:p>
+    <w:p>
+      <w:pPr>
+        <w:autoSpaceDE w:val="0"/>
+        <w:autoSpaceDN w:val="0"/>
+        <w:adjustRightInd w:val="0"/>
+        <w:spacing w:after="0" w:line="240" w:lineRule="auto"/>
+        <w:rPr>
+          <w:rFonts w:ascii="Times New Roman" w:hAnsi="Times New Roman" w:cs="Times New Roman"/>
+        </w:rPr>
+      </w:pPr>
+    </w:p>
+    <w:p>
+      <w:pPr>
+        <w:spacing w:after="0"/>
+        <w:ind w:left="2124" w:hanging="2833"/>
+        <w:jc w:val="both"/>
+        <w:rPr>
+          <w:rFonts w:ascii="Times New Roman" w:hAnsi="Times New Roman" w:cs="Times New Roman"/>
+          <w:b/>
+        </w:rPr>
+      </w:pPr>
+      <w:r>
+        <w:rPr>
+          <w:rFonts w:ascii="Times New Roman" w:hAnsi="Times New Roman" w:cs="Times New Roman"/>
+          <w:b/>
+          <w:bCs/>
+          <w:color w:val="000000"/>
+        </w:rPr>
+        <w:t>{{</w:t>
+      </w:r>
+      <w:r>
+        <w:rPr>
+          <w:rFonts w:ascii="Times New Roman" w:hAnsi="Times New Roman" w:cs="Times New Roman"/>
+          <w:b/>
+          <w:bCs/>
+          <w:color w:val="000000"/>
+        </w:rPr>
+        <w:t>ДАТА_ДОП_ОБРАЗОВАНИЯ_25</w:t>
+      </w:r>
+      <w:r>
+        <w:rPr>
+          <w:rFonts w:ascii="Times New Roman" w:hAnsi="Times New Roman" w:cs="Times New Roman"/>
+          <w:b/>
+          <w:bCs/>
+          <w:color w:val="000000"/>
+        </w:rPr>
+        <w:t>}}</w:t>
+      </w:r>
+      <w:r>
+        <w:rPr>
+          <w:rFonts w:ascii="Times New Roman" w:hAnsi="Times New Roman" w:cs="Times New Roman"/>
+          <w:b/>
+        </w:rPr>
+        <w:tab/>
+      </w:r>
+      <w:r>
+        <w:rPr>
+          <w:rFonts w:ascii="Times New Roman" w:hAnsi="Times New Roman" w:cs="Times New Roman"/>
+          <w:b/>
+        </w:rPr>
+        <w:t>{{</w:t>
+      </w:r>
+      <w:r>
+        <w:rPr>
+          <w:rFonts w:ascii="Times New Roman" w:hAnsi="Times New Roman" w:cs="Times New Roman"/>
+          <w:b/>
+        </w:rPr>
+        <w:t>НАЗВАНИЕ_ДОП_ОБРАЗОВАНИЯ_25</w:t>
+      </w:r>
+      <w:r>
+        <w:rPr>
+          <w:rFonts w:ascii="Times New Roman" w:hAnsi="Times New Roman" w:cs="Times New Roman"/>
+          <w:b/>
+        </w:rPr>
+        <w:t>}}</w:t>
+      </w:r>
+    </w:p>
+    <w:p>
+      <w:pPr>
+        <w:autoSpaceDE w:val="0"/>
+        <w:autoSpaceDN w:val="0"/>
+        <w:adjustRightInd w:val="0"/>
+        <w:spacing w:after="0" w:line="240" w:lineRule="auto"/>
+        <w:ind w:left="1416" w:firstLine="708"/>
+        <w:rPr>
+          <w:rFonts w:ascii="Times New Roman" w:hAnsi="Times New Roman" w:cs="Times New Roman"/>
+        </w:rPr>
+      </w:pPr>
+      <w:r>
+        <w:rPr>
+          <w:rFonts w:ascii="Times New Roman" w:hAnsi="Times New Roman" w:cs="Times New Roman"/>
+        </w:rPr>
+        <w:t>{{</w:t>
+      </w:r>
+      <w:r>
+        <w:rPr>
+          <w:rFonts w:ascii="Times New Roman" w:hAnsi="Times New Roman" w:cs="Times New Roman"/>
+        </w:rPr>
+        <w:t>ОПИСАНИЕ_ДОП_ОБРАЗОВАНИЯ_25</w:t>
+      </w:r>
+      <w:r>
+        <w:rPr>
+          <w:rFonts w:ascii="Times New Roman" w:hAnsi="Times New Roman" w:cs="Times New Roman"/>
+        </w:rPr>
+        <w:t>}}</w:t>
+      </w:r>
+    </w:p>
+    <w:p>
+      <w:pPr>
+        <w:autoSpaceDE w:val="0"/>
+        <w:autoSpaceDN w:val="0"/>
+        <w:adjustRightInd w:val="0"/>
+        <w:spacing w:after="0" w:line="240" w:lineRule="auto"/>
+        <w:rPr>
+          <w:rFonts w:ascii="Times New Roman" w:hAnsi="Times New Roman" w:cs="Times New Roman"/>
+        </w:rPr>
+      </w:pPr>
+    </w:p>
+    <w:p>
+      <w:pPr>
+        <w:spacing w:after="0"/>
+        <w:ind w:left="2124" w:hanging="2833"/>
+        <w:jc w:val="both"/>
+        <w:rPr>
+          <w:rFonts w:ascii="Times New Roman" w:hAnsi="Times New Roman" w:cs="Times New Roman"/>
+          <w:b/>
+        </w:rPr>
+      </w:pPr>
+      <w:r>
+        <w:rPr>
+          <w:rFonts w:ascii="Times New Roman" w:hAnsi="Times New Roman" w:cs="Times New Roman"/>
+          <w:b/>
+          <w:bCs/>
+          <w:color w:val="000000"/>
+        </w:rPr>
+        <w:t>{{</w:t>
+      </w:r>
+      <w:r>
+        <w:rPr>
+          <w:rFonts w:ascii="Times New Roman" w:hAnsi="Times New Roman" w:cs="Times New Roman"/>
+          <w:b/>
+          <w:bCs/>
+          <w:color w:val="000000"/>
+        </w:rPr>
+        <w:t>ДАТА_ДОП_ОБРАЗОВАНИЯ_26</w:t>
+      </w:r>
+      <w:r>
+        <w:rPr>
+          <w:rFonts w:ascii="Times New Roman" w:hAnsi="Times New Roman" w:cs="Times New Roman"/>
+          <w:b/>
+          <w:bCs/>
+          <w:color w:val="000000"/>
+        </w:rPr>
+        <w:t>}}</w:t>
+      </w:r>
+      <w:r>
+        <w:rPr>
+          <w:rFonts w:ascii="Times New Roman" w:hAnsi="Times New Roman" w:cs="Times New Roman"/>
+          <w:b/>
+        </w:rPr>
+        <w:tab/>
+      </w:r>
+      <w:r>
+        <w:rPr>
+          <w:rFonts w:ascii="Times New Roman" w:hAnsi="Times New Roman" w:cs="Times New Roman"/>
+          <w:b/>
+        </w:rPr>
+        <w:t>{{</w:t>
+      </w:r>
+      <w:r>
+        <w:rPr>
+          <w:rFonts w:ascii="Times New Roman" w:hAnsi="Times New Roman" w:cs="Times New Roman"/>
+          <w:b/>
+        </w:rPr>
+        <w:t>НАЗВАНИЕ_ДОП_ОБРАЗОВАНИЯ_26</w:t>
+      </w:r>
+      <w:r>
+        <w:rPr>
+          <w:rFonts w:ascii="Times New Roman" w:hAnsi="Times New Roman" w:cs="Times New Roman"/>
+          <w:b/>
+        </w:rPr>
+        <w:t>}}</w:t>
+      </w:r>
+    </w:p>
+    <w:p>
+      <w:pPr>
+        <w:autoSpaceDE w:val="0"/>
+        <w:autoSpaceDN w:val="0"/>
+        <w:adjustRightInd w:val="0"/>
+        <w:spacing w:after="0" w:line="240" w:lineRule="auto"/>
+        <w:ind w:left="1416" w:firstLine="708"/>
+        <w:rPr>
+          <w:rFonts w:ascii="Times New Roman" w:hAnsi="Times New Roman" w:cs="Times New Roman"/>
+        </w:rPr>
+      </w:pPr>
+      <w:r>
+        <w:rPr>
+          <w:rFonts w:ascii="Times New Roman" w:hAnsi="Times New Roman" w:cs="Times New Roman"/>
+        </w:rPr>
+        <w:t>{{</w:t>
+      </w:r>
+      <w:r>
+        <w:rPr>
+          <w:rFonts w:ascii="Times New Roman" w:hAnsi="Times New Roman" w:cs="Times New Roman"/>
+        </w:rPr>
+        <w:t>ОПИСАНИЕ_ДОП_ОБРАЗОВАНИЯ_26</w:t>
+      </w:r>
+      <w:r>
+        <w:rPr>
+          <w:rFonts w:ascii="Times New Roman" w:hAnsi="Times New Roman" w:cs="Times New Roman"/>
+        </w:rPr>
+        <w:t>}}</w:t>
+      </w:r>
+    </w:p>
+    <w:p>
+      <w:pPr>
+        <w:autoSpaceDE w:val="0"/>
+        <w:autoSpaceDN w:val="0"/>
+        <w:adjustRightInd w:val="0"/>
+        <w:spacing w:after="0" w:line="240" w:lineRule="auto"/>
+        <w:rPr>
+          <w:rFonts w:ascii="Times New Roman" w:hAnsi="Times New Roman" w:cs="Times New Roman"/>
+        </w:rPr>
+      </w:pPr>
+    </w:p>
+    <w:p>
+      <w:pPr>
+        <w:spacing w:after="0"/>
+        <w:ind w:left="2124" w:hanging="2833"/>
+        <w:jc w:val="both"/>
+        <w:rPr>
+          <w:rFonts w:ascii="Times New Roman" w:hAnsi="Times New Roman" w:cs="Times New Roman"/>
+          <w:b/>
+        </w:rPr>
+      </w:pPr>
+      <w:r>
+        <w:rPr>
+          <w:rFonts w:ascii="Times New Roman" w:hAnsi="Times New Roman" w:cs="Times New Roman"/>
+          <w:b/>
+          <w:bCs/>
+          <w:color w:val="000000"/>
+        </w:rPr>
+        <w:t>{{</w:t>
+      </w:r>
+      <w:r>
+        <w:rPr>
+          <w:rFonts w:ascii="Times New Roman" w:hAnsi="Times New Roman" w:cs="Times New Roman"/>
+          <w:b/>
+          <w:bCs/>
+          <w:color w:val="000000"/>
+        </w:rPr>
+        <w:t>ДАТА_ДОП_ОБРАЗОВАНИЯ_27</w:t>
+      </w:r>
+      <w:r>
+        <w:rPr>
+          <w:rFonts w:ascii="Times New Roman" w:hAnsi="Times New Roman" w:cs="Times New Roman"/>
+          <w:b/>
+          <w:bCs/>
+          <w:color w:val="000000"/>
+        </w:rPr>
+        <w:t>}}</w:t>
+      </w:r>
+      <w:r>
+        <w:rPr>
+          <w:rFonts w:ascii="Times New Roman" w:hAnsi="Times New Roman" w:cs="Times New Roman"/>
+          <w:b/>
+        </w:rPr>
+        <w:tab/>
+      </w:r>
+      <w:r>
+        <w:rPr>
+          <w:rFonts w:ascii="Times New Roman" w:hAnsi="Times New Roman" w:cs="Times New Roman"/>
+          <w:b/>
+        </w:rPr>
+        <w:t>{{</w:t>
+      </w:r>
+      <w:r>
+        <w:rPr>
+          <w:rFonts w:ascii="Times New Roman" w:hAnsi="Times New Roman" w:cs="Times New Roman"/>
+          <w:b/>
+        </w:rPr>
+        <w:t>НАЗВАНИЕ_ДОП_ОБРАЗОВАНИЯ_27</w:t>
+      </w:r>
+      <w:r>
+        <w:rPr>
+          <w:rFonts w:ascii="Times New Roman" w:hAnsi="Times New Roman" w:cs="Times New Roman"/>
+          <w:b/>
+        </w:rPr>
+        <w:t>}}</w:t>
+      </w:r>
+    </w:p>
+    <w:p>
+      <w:pPr>
+        <w:autoSpaceDE w:val="0"/>
+        <w:autoSpaceDN w:val="0"/>
+        <w:adjustRightInd w:val="0"/>
+        <w:spacing w:after="0" w:line="240" w:lineRule="auto"/>
+        <w:ind w:left="1416" w:firstLine="708"/>
+        <w:rPr>
+          <w:rFonts w:ascii="Times New Roman" w:hAnsi="Times New Roman" w:cs="Times New Roman"/>
+        </w:rPr>
+      </w:pPr>
+      <w:r>
+        <w:rPr>
+          <w:rFonts w:ascii="Times New Roman" w:hAnsi="Times New Roman" w:cs="Times New Roman"/>
+        </w:rPr>
+        <w:t>{{</w:t>
+      </w:r>
+      <w:r>
+        <w:rPr>
+          <w:rFonts w:ascii="Times New Roman" w:hAnsi="Times New Roman" w:cs="Times New Roman"/>
+        </w:rPr>
+        <w:t>ОПИСАНИЕ_ДОП_ОБРАЗОВАНИЯ</w:t>
+      </w:r>
+      <w:r>
+        <w:rPr>
+          <w:rFonts w:ascii="Times New Roman" w:hAnsi="Times New Roman" w:cs="Times New Roman"/>
+        </w:rPr>
+        <w:t>}}</w:t>
+      </w:r>
+    </w:p>
+    <w:p>
+      <w:pPr>
+        <w:autoSpaceDE w:val="0"/>
+        <w:autoSpaceDN w:val="0"/>
+        <w:adjustRightInd w:val="0"/>
+        <w:spacing w:after="0" w:line="240" w:lineRule="auto"/>
+        <w:rPr>
+          <w:rFonts w:ascii="Times New Roman" w:hAnsi="Times New Roman" w:cs="Times New Roman"/>
+        </w:rPr>
+      </w:pPr>
+    </w:p>
+    <w:p>
+      <w:pPr>
+        <w:spacing w:after="0"/>
+        <w:ind w:left="2124" w:hanging="2833"/>
+        <w:jc w:val="both"/>
+        <w:rPr>
+          <w:rFonts w:ascii="Times New Roman" w:hAnsi="Times New Roman" w:cs="Times New Roman"/>
+          <w:b/>
+        </w:rPr>
+      </w:pPr>
+      <w:r>
+        <w:rPr>
+          <w:rFonts w:ascii="Times New Roman" w:hAnsi="Times New Roman" w:cs="Times New Roman"/>
+          <w:b/>
+          <w:bCs/>
+          <w:color w:val="000000"/>
+        </w:rPr>
+        <w:t>{{</w:t>
+      </w:r>
+      <w:r>
+        <w:rPr>
+          <w:rFonts w:ascii="Times New Roman" w:hAnsi="Times New Roman" w:cs="Times New Roman"/>
+          <w:b/>
+          <w:bCs/>
+          <w:color w:val="000000"/>
+        </w:rPr>
+        <w:t>ДАТА_ДОП_ОБРАЗОВАНИЯ_28</w:t>
+      </w:r>
+      <w:r>
+        <w:rPr>
+          <w:rFonts w:ascii="Times New Roman" w:hAnsi="Times New Roman" w:cs="Times New Roman"/>
+          <w:b/>
+          <w:bCs/>
+          <w:color w:val="000000"/>
+        </w:rPr>
+        <w:t>}}</w:t>
+      </w:r>
+      <w:r>
+        <w:rPr>
+          <w:rFonts w:ascii="Times New Roman" w:hAnsi="Times New Roman" w:cs="Times New Roman"/>
+          <w:b/>
+        </w:rPr>
+        <w:tab/>
+      </w:r>
+      <w:r>
+        <w:rPr>
+          <w:rFonts w:ascii="Times New Roman" w:hAnsi="Times New Roman" w:cs="Times New Roman"/>
+          <w:b/>
+        </w:rPr>
+        <w:t>{{</w:t>
+      </w:r>
+      <w:r>
+        <w:rPr>
+          <w:rFonts w:ascii="Times New Roman" w:hAnsi="Times New Roman" w:cs="Times New Roman"/>
+          <w:b/>
+        </w:rPr>
+        <w:t>НАЗВАНИЕ_ДОП_ОБРАЗОВАНИЯ_28</w:t>
+      </w:r>
+      <w:r>
+        <w:rPr>
+          <w:rFonts w:ascii="Times New Roman" w:hAnsi="Times New Roman" w:cs="Times New Roman"/>
+          <w:b/>
+        </w:rPr>
+        <w:t>}}</w:t>
+      </w:r>
+    </w:p>
+    <w:p>
+      <w:pPr>
+        <w:autoSpaceDE w:val="0"/>
+        <w:autoSpaceDN w:val="0"/>
+        <w:adjustRightInd w:val="0"/>
+        <w:spacing w:after="0" w:line="240" w:lineRule="auto"/>
+        <w:ind w:left="1416" w:firstLine="708"/>
+        <w:rPr>
+          <w:rFonts w:ascii="Times New Roman" w:hAnsi="Times New Roman" w:cs="Times New Roman"/>
+        </w:rPr>
+      </w:pPr>
+      <w:r>
+        <w:rPr>
+          <w:rFonts w:ascii="Times New Roman" w:hAnsi="Times New Roman" w:cs="Times New Roman"/>
+        </w:rPr>
+        <w:t>{{</w:t>
+      </w:r>
+      <w:r>
+        <w:rPr>
+          <w:rFonts w:ascii="Times New Roman" w:hAnsi="Times New Roman" w:cs="Times New Roman"/>
+        </w:rPr>
+        <w:t>ОПИСАНИЕ_ДОП_ОБРАЗОВАНИЯ_28</w:t>
+      </w:r>
+      <w:r>
+        <w:rPr>
+          <w:rFonts w:ascii="Times New Roman" w:hAnsi="Times New Roman" w:cs="Times New Roman"/>
+        </w:rPr>
+        <w:t>}}</w:t>
+      </w:r>
+    </w:p>
+    <w:p>
+      <w:pPr>
+        <w:autoSpaceDE w:val="0"/>
+        <w:autoSpaceDN w:val="0"/>
+        <w:adjustRightInd w:val="0"/>
+        <w:spacing w:after="0" w:line="240" w:lineRule="auto"/>
+        <w:rPr>
+          <w:rFonts w:ascii="Times New Roman" w:hAnsi="Times New Roman" w:cs="Times New Roman"/>
+        </w:rPr>
+      </w:pPr>
+    </w:p>
+    <w:p>
+      <w:pPr>
+        <w:spacing w:after="0"/>
+        <w:ind w:left="2124" w:hanging="2833"/>
+        <w:jc w:val="both"/>
+        <w:rPr>
+          <w:rFonts w:ascii="Times New Roman" w:hAnsi="Times New Roman" w:cs="Times New Roman"/>
+          <w:b/>
+        </w:rPr>
+      </w:pPr>
+      <w:r>
+        <w:rPr>
+          <w:rFonts w:ascii="Times New Roman" w:hAnsi="Times New Roman" w:cs="Times New Roman"/>
+          <w:b/>
+          <w:bCs/>
+          <w:color w:val="000000"/>
+        </w:rPr>
+        <w:t>{{</w:t>
+      </w:r>
+      <w:r>
+        <w:rPr>
+          <w:rFonts w:ascii="Times New Roman" w:hAnsi="Times New Roman" w:cs="Times New Roman"/>
+          <w:b/>
+          <w:bCs/>
+          <w:color w:val="000000"/>
+        </w:rPr>
+        <w:t>ДАТА_ДОП_ОБРАЗОВАНИЯ_29</w:t>
+      </w:r>
+      <w:r>
+        <w:rPr>
+          <w:rFonts w:ascii="Times New Roman" w:hAnsi="Times New Roman" w:cs="Times New Roman"/>
+          <w:b/>
+          <w:bCs/>
+          <w:color w:val="000000"/>
+        </w:rPr>
+        <w:t>}}</w:t>
+      </w:r>
+      <w:r>
+        <w:rPr>
+          <w:rFonts w:ascii="Times New Roman" w:hAnsi="Times New Roman" w:cs="Times New Roman"/>
+          <w:b/>
+        </w:rPr>
+        <w:tab/>
+      </w:r>
+      <w:r>
+        <w:rPr>
+          <w:rFonts w:ascii="Times New Roman" w:hAnsi="Times New Roman" w:cs="Times New Roman"/>
+          <w:b/>
+        </w:rPr>
+        <w:t>{{</w:t>
+      </w:r>
+      <w:r>
+        <w:rPr>
+          <w:rFonts w:ascii="Times New Roman" w:hAnsi="Times New Roman" w:cs="Times New Roman"/>
+          <w:b/>
+        </w:rPr>
+        <w:t>НАЗВАНИЕ_ДОП_ОБРАЗОВАНИЯ_29</w:t>
+      </w:r>
+      <w:r>
+        <w:rPr>
+          <w:rFonts w:ascii="Times New Roman" w:hAnsi="Times New Roman" w:cs="Times New Roman"/>
+          <w:b/>
+        </w:rPr>
+        <w:t>}}</w:t>
+      </w:r>
+    </w:p>
+    <w:p>
+      <w:pPr>
+        <w:autoSpaceDE w:val="0"/>
+        <w:autoSpaceDN w:val="0"/>
+        <w:adjustRightInd w:val="0"/>
+        <w:spacing w:after="0" w:line="240" w:lineRule="auto"/>
+        <w:ind w:left="1416" w:firstLine="708"/>
+        <w:rPr>
+          <w:rFonts w:ascii="Times New Roman" w:hAnsi="Times New Roman" w:cs="Times New Roman"/>
+        </w:rPr>
+      </w:pPr>
+      <w:r>
+        <w:rPr>
+          <w:rFonts w:ascii="Times New Roman" w:hAnsi="Times New Roman" w:cs="Times New Roman"/>
+        </w:rPr>
+        <w:t>{{</w:t>
+      </w:r>
+      <w:r>
+        <w:rPr>
+          <w:rFonts w:ascii="Times New Roman" w:hAnsi="Times New Roman" w:cs="Times New Roman"/>
+        </w:rPr>
+        <w:t>ОПИСАНИЕ_ДОП_ОБРАЗОВАНИЯ_29</w:t>
+      </w:r>
+      <w:r>
+        <w:rPr>
+          <w:rFonts w:ascii="Times New Roman" w:hAnsi="Times New Roman" w:cs="Times New Roman"/>
+        </w:rPr>
+        <w:t>}}</w:t>
+      </w:r>
+    </w:p>
+    <w:p>
+      <w:pPr>
+        <w:autoSpaceDE w:val="0"/>
+        <w:autoSpaceDN w:val="0"/>
+        <w:adjustRightInd w:val="0"/>
+        <w:spacing w:after="0" w:line="240" w:lineRule="auto"/>
+        <w:rPr>
+          <w:rFonts w:ascii="Times New Roman" w:hAnsi="Times New Roman" w:cs="Times New Roman"/>
+        </w:rPr>
+      </w:pPr>
+    </w:p>
+    <w:p>
+      <w:pPr>
+        <w:spacing w:after="0"/>
+        <w:ind w:left="2124" w:hanging="2833"/>
+        <w:jc w:val="both"/>
+        <w:rPr>
+          <w:rFonts w:ascii="Times New Roman" w:hAnsi="Times New Roman" w:cs="Times New Roman"/>
+          <w:b/>
+        </w:rPr>
+      </w:pPr>
+      <w:r>
+        <w:rPr>
+          <w:rFonts w:ascii="Times New Roman" w:hAnsi="Times New Roman" w:cs="Times New Roman"/>
+          <w:b/>
+          <w:bCs/>
+          <w:color w:val="000000"/>
+        </w:rPr>
+        <w:t>{{</w:t>
+      </w:r>
+      <w:r>
+        <w:rPr>
+          <w:rFonts w:ascii="Times New Roman" w:hAnsi="Times New Roman" w:cs="Times New Roman"/>
+          <w:b/>
+          <w:bCs/>
+          <w:color w:val="000000"/>
+        </w:rPr>
+        <w:t>ДАТА_ДОП_ОБРАЗОВАНИЯ_30</w:t>
+      </w:r>
+      <w:r>
+        <w:rPr>
+          <w:rFonts w:ascii="Times New Roman" w:hAnsi="Times New Roman" w:cs="Times New Roman"/>
+          <w:b/>
+          <w:bCs/>
+          <w:color w:val="000000"/>
+        </w:rPr>
+        <w:t>}}</w:t>
+      </w:r>
+      <w:r>
+        <w:rPr>
+          <w:rFonts w:ascii="Times New Roman" w:hAnsi="Times New Roman" w:cs="Times New Roman"/>
+          <w:b/>
+        </w:rPr>
+        <w:tab/>
+      </w:r>
+      <w:r>
+        <w:rPr>
+          <w:rFonts w:ascii="Times New Roman" w:hAnsi="Times New Roman" w:cs="Times New Roman"/>
+          <w:b/>
+        </w:rPr>
+        <w:t>{{</w:t>
+      </w:r>
+      <w:r>
+        <w:rPr>
+          <w:rFonts w:ascii="Times New Roman" w:hAnsi="Times New Roman" w:cs="Times New Roman"/>
+          <w:b/>
+        </w:rPr>
+        <w:t>НАЗВАНИЕ_ДОП_ОБРАЗОВАНИЯ_30</w:t>
+      </w:r>
+      <w:r>
+        <w:rPr>
+          <w:rFonts w:ascii="Times New Roman" w:hAnsi="Times New Roman" w:cs="Times New Roman"/>
+          <w:b/>
+        </w:rPr>
+        <w:t>}}</w:t>
+      </w:r>
+    </w:p>
+    <w:p>
+      <w:pPr>
+        <w:autoSpaceDE w:val="0"/>
+        <w:autoSpaceDN w:val="0"/>
+        <w:adjustRightInd w:val="0"/>
+        <w:spacing w:after="0" w:line="240" w:lineRule="auto"/>
+        <w:ind w:left="1416" w:firstLine="708"/>
+        <w:rPr>
+          <w:rFonts w:ascii="Times New Roman" w:hAnsi="Times New Roman" w:cs="Times New Roman"/>
+        </w:rPr>
+      </w:pPr>
+      <w:r>
+        <w:rPr>
+          <w:rFonts w:ascii="Times New Roman" w:hAnsi="Times New Roman" w:cs="Times New Roman"/>
+        </w:rPr>
+        <w:t>{{</w:t>
+      </w:r>
+      <w:r>
+        <w:rPr>
+          <w:rFonts w:ascii="Times New Roman" w:hAnsi="Times New Roman" w:cs="Times New Roman"/>
+        </w:rPr>
+        <w:t>ОПИСАНИЕ_ДОП_ОБРАЗОВАНИЯ_30</w:t>
       </w:r>
       <w:r>
         <w:rPr>
@@ -6261,7 +7573,7 @@
 </file>
 
 <file path=word/endnotes.xml><?xml version="1.0" encoding="utf-8"?>
-<w:endnotes xmlns:wpc="http://schemas.microsoft.com/office/word/2010/wordprocessingCanvas" xmlns:cx="http://schemas.microsoft.com/office/drawing/2014/chartex" xmlns:cx1="http://schemas.microsoft.com/office/drawing/2015/9/8/chartex" xmlns:cx2="http://schemas.microsoft.com/office/drawing/2015/10/21/chartex" xmlns:cx3="http://schemas.microsoft.com/office/drawing/2016/5/9/chartex" xmlns:cx4="http://schemas.microsoft.com/office/drawing/2016/5/10/chartex" xmlns:cx5="http://schemas.microsoft.com/office/drawing/2016/5/11/chartex" xmlns:cx6="http://schemas.microsoft.com/office/drawing/2016/5/12/chartex" xmlns:cx7="http://schemas.microsoft.com/office/drawing/2016/5/13/chartex" xmlns:cx8="http://schemas.microsoft.com/office/drawing/2016/5/14/chartex" xmlns:mc="http://schemas.openxmlformats.org/markup-compatibility/2006" xmlns:aink="http://schemas.microsoft.com/office/drawing/2016/ink" xmlns:am3d="http://schemas.microsoft.com/office/drawing/2017/model3d" xmlns:o="urn:schemas-microsoft-com:office:office" xmlns:r="http://schemas.openxmlformats.org/officeDocument/2006/relationships" xmlns:m="http://schemas.openxmlformats.org/officeDocument/2006/math" xmlns:v="urn:schemas-microsoft-com:vml" xmlns:wp14="http://schemas.microsoft.com/office/word/2010/wordprocessingDrawing" xmlns:wp="http://schemas.openxmlformats.org/drawingml/2006/wordprocessingDrawing" xmlns:w10="urn:schemas-microsoft-com:office:word" xmlns:w="http://schemas.openxmlformats.org/wordprocessingml/2006/main" xmlns:w14="http://schemas.microsoft.com/office/word/2010/wordml" xmlns:w15="http://schemas.microsoft.com/office/word/2012/wordml" xmlns:w16cid="http://schemas.microsoft.com/office/word/2016/wordml/cid" xmlns:w16se="http://schemas.microsoft.com/office/word/2015/wordml/symex" xmlns:wpg="http://schemas.microsoft.com/office/word/2010/wordprocessingGroup" xmlns:wpi="http://schemas.microsoft.com/office/word/2010/wordprocessingInk" xmlns:wne="http://schemas.microsoft.com/office/word/2006/wordml" xmlns:wps="http://schemas.microsoft.com/office/word/2010/wordprocessingShape" mc:Ignorable="w14 w15 w16se w16cid wp14">
+<w:endnotes xmlns:wpc="http://schemas.microsoft.com/office/word/2010/wordprocessingCanvas" xmlns:cx="http://schemas.microsoft.com/office/drawing/2014/chartex" xmlns:mc="http://schemas.openxmlformats.org/markup-compatibility/2006" xmlns:o="urn:schemas-microsoft-com:office:office" xmlns:r="http://schemas.openxmlformats.org/officeDocument/2006/relationships" xmlns:m="http://schemas.openxmlformats.org/officeDocument/2006/math" xmlns:v="urn:schemas-microsoft-com:vml" xmlns:wp14="http://schemas.microsoft.com/office/word/2010/wordprocessingDrawing" xmlns:wp="http://schemas.openxmlformats.org/drawingml/2006/wordprocessingDrawing" xmlns:w10="urn:schemas-microsoft-com:office:word" xmlns:w="http://schemas.openxmlformats.org/wordprocessingml/2006/main" xmlns:w14="http://schemas.microsoft.com/office/word/2010/wordml" xmlns:w15="http://schemas.microsoft.com/office/word/2012/wordml" xmlns:w16se="http://schemas.microsoft.com/office/word/2015/wordml/symex" xmlns:wpg="http://schemas.microsoft.com/office/word/2010/wordprocessingGroup" xmlns:wpi="http://schemas.microsoft.com/office/word/2010/wordprocessingInk" xmlns:wne="http://schemas.microsoft.com/office/word/2006/wordml" xmlns:wps="http://schemas.microsoft.com/office/word/2010/wordprocessingShape" mc:Ignorable="w14 w15 w16se wp14">
   <w:endnote w:type="separator" w:id="-1">
     <w:p>
       <w:pPr>
@@ -6286,7 +7598,7 @@
 </file>
 
 <file path=word/footer1.xml><?xml version="1.0" encoding="utf-8"?>
-<w:ftr xmlns:wpc="http://schemas.microsoft.com/office/word/2010/wordprocessingCanvas" xmlns:cx="http://schemas.microsoft.com/office/drawing/2014/chartex" xmlns:cx1="http://schemas.microsoft.com/office/drawing/2015/9/8/chartex" xmlns:cx2="http://schemas.microsoft.com/office/drawing/2015/10/21/chartex" xmlns:cx3="http://schemas.microsoft.com/office/drawing/2016/5/9/chartex" xmlns:cx4="http://schemas.microsoft.com/office/drawing/2016/5/10/chartex" xmlns:cx5="http://schemas.microsoft.com/office/drawing/2016/5/11/chartex" xmlns:cx6="http://schemas.microsoft.com/office/drawing/2016/5/12/chartex" xmlns:cx7="http://schemas.microsoft.com/office/drawing/2016/5/13/chartex" xmlns:cx8="http://schemas.microsoft.com/office/drawing/2016/5/14/chartex" xmlns:mc="http://schemas.openxmlformats.org/markup-compatibility/2006" xmlns:aink="http://schemas.microsoft.com/office/drawing/2016/ink" xmlns:am3d="http://schemas.microsoft.com/office/drawing/2017/model3d" xmlns:o="urn:schemas-microsoft-com:office:office" xmlns:r="http://schemas.openxmlformats.org/officeDocument/2006/relationships" xmlns:m="http://schemas.openxmlformats.org/officeDocument/2006/math" xmlns:v="urn:schemas-microsoft-com:vml" xmlns:wp14="http://schemas.microsoft.com/office/word/2010/wordprocessingDrawing" xmlns:wp="http://schemas.openxmlformats.org/drawingml/2006/wordprocessingDrawing" xmlns:w10="urn:schemas-microsoft-com:office:word" xmlns:w="http://schemas.openxmlformats.org/wordprocessingml/2006/main" xmlns:w14="http://schemas.microsoft.com/office/word/2010/wordml" xmlns:w15="http://schemas.microsoft.com/office/word/2012/wordml" xmlns:w16cid="http://schemas.microsoft.com/office/word/2016/wordml/cid" xmlns:w16se="http://schemas.microsoft.com/office/word/2015/wordml/symex" xmlns:wpg="http://schemas.microsoft.com/office/word/2010/wordprocessingGroup" xmlns:wpi="http://schemas.microsoft.com/office/word/2010/wordprocessingInk" xmlns:wne="http://schemas.microsoft.com/office/word/2006/wordml" xmlns:wps="http://schemas.microsoft.com/office/word/2010/wordprocessingShape" mc:Ignorable="w14 w15 w16se w16cid wp14">
+<w:ftr xmlns:wpc="http://schemas.microsoft.com/office/word/2010/wordprocessingCanvas" xmlns:cx="http://schemas.microsoft.com/office/drawing/2014/chartex" xmlns:mc="http://schemas.openxmlformats.org/markup-compatibility/2006" xmlns:o="urn:schemas-microsoft-com:office:office" xmlns:r="http://schemas.openxmlformats.org/officeDocument/2006/relationships" xmlns:m="http://schemas.openxmlformats.org/officeDocument/2006/math" xmlns:v="urn:schemas-microsoft-com:vml" xmlns:wp14="http://schemas.microsoft.com/office/word/2010/wordprocessingDrawing" xmlns:wp="http://schemas.openxmlformats.org/drawingml/2006/wordprocessingDrawing" xmlns:w10="urn:schemas-microsoft-com:office:word" xmlns:w="http://schemas.openxmlformats.org/wordprocessingml/2006/main" xmlns:w14="http://schemas.microsoft.com/office/word/2010/wordml" xmlns:w15="http://schemas.microsoft.com/office/word/2012/wordml" xmlns:w16se="http://schemas.microsoft.com/office/word/2015/wordml/symex" xmlns:wpg="http://schemas.microsoft.com/office/word/2010/wordprocessingGroup" xmlns:wpi="http://schemas.microsoft.com/office/word/2010/wordprocessingInk" xmlns:wne="http://schemas.microsoft.com/office/word/2006/wordml" xmlns:wps="http://schemas.microsoft.com/office/word/2010/wordprocessingShape" mc:Ignorable="w14 w15 w16se wp14">
   <w:p>
     <w:pPr>
       <w:pStyle w:val="a6"/>
@@ -6296,7 +7608,7 @@
 </file>
 
 <file path=word/footer2.xml><?xml version="1.0" encoding="utf-8"?>
-<w:ftr xmlns:wpc="http://schemas.microsoft.com/office/word/2010/wordprocessingCanvas" xmlns:cx="http://schemas.microsoft.com/office/drawing/2014/chartex" xmlns:cx1="http://schemas.microsoft.com/office/drawing/2015/9/8/chartex" xmlns:cx2="http://schemas.microsoft.com/office/drawing/2015/10/21/chartex" xmlns:cx3="http://schemas.microsoft.com/office/drawing/2016/5/9/chartex" xmlns:cx4="http://schemas.microsoft.com/office/drawing/2016/5/10/chartex" xmlns:cx5="http://schemas.microsoft.com/office/drawing/2016/5/11/chartex" xmlns:cx6="http://schemas.microsoft.com/office/drawing/2016/5/12/chartex" xmlns:cx7="http://schemas.microsoft.com/office/drawing/2016/5/13/chartex" xmlns:cx8="http://schemas.microsoft.com/office/drawing/2016/5/14/chartex" xmlns:mc="http://schemas.openxmlformats.org/markup-compatibility/2006" xmlns:aink="http://schemas.microsoft.com/office/drawing/2016/ink" xmlns:am3d="http://schemas.microsoft.com/office/drawing/2017/model3d" xmlns:o="urn:schemas-microsoft-com:office:office" xmlns:r="http://schemas.openxmlformats.org/officeDocument/2006/relationships" xmlns:m="http://schemas.openxmlformats.org/officeDocument/2006/math" xmlns:v="urn:schemas-microsoft-com:vml" xmlns:wp14="http://schemas.microsoft.com/office/word/2010/wordprocessingDrawing" xmlns:wp="http://schemas.openxmlformats.org/drawingml/2006/wordprocessingDrawing" xmlns:w10="urn:schemas-microsoft-com:office:word" xmlns:w="http://schemas.openxmlformats.org/wordprocessingml/2006/main" xmlns:w14="http://schemas.microsoft.com/office/word/2010/wordml" xmlns:w15="http://schemas.microsoft.com/office/word/2012/wordml" xmlns:w16cid="http://schemas.microsoft.com/office/word/2016/wordml/cid" xmlns:w16se="http://schemas.microsoft.com/office/word/2015/wordml/symex" xmlns:wpg="http://schemas.microsoft.com/office/word/2010/wordprocessingGroup" xmlns:wpi="http://schemas.microsoft.com/office/word/2010/wordprocessingInk" xmlns:wne="http://schemas.microsoft.com/office/word/2006/wordml" xmlns:wps="http://schemas.microsoft.com/office/word/2010/wordprocessingShape" mc:Ignorable="w14 w15 w16se w16cid wp14">
+<w:ftr xmlns:wpc="http://schemas.microsoft.com/office/word/2010/wordprocessingCanvas" xmlns:cx="http://schemas.microsoft.com/office/drawing/2014/chartex" xmlns:mc="http://schemas.openxmlformats.org/markup-compatibility/2006" xmlns:o="urn:schemas-microsoft-com:office:office" xmlns:r="http://schemas.openxmlformats.org/officeDocument/2006/relationships" xmlns:m="http://schemas.openxmlformats.org/officeDocument/2006/math" xmlns:v="urn:schemas-microsoft-com:vml" xmlns:wp14="http://schemas.microsoft.com/office/word/2010/wordprocessingDrawing" xmlns:wp="http://schemas.openxmlformats.org/drawingml/2006/wordprocessingDrawing" xmlns:w10="urn:schemas-microsoft-com:office:word" xmlns:w="http://schemas.openxmlformats.org/wordprocessingml/2006/main" xmlns:w14="http://schemas.microsoft.com/office/word/2010/wordml" xmlns:w15="http://schemas.microsoft.com/office/word/2012/wordml" xmlns:w16se="http://schemas.microsoft.com/office/word/2015/wordml/symex" xmlns:wpg="http://schemas.microsoft.com/office/word/2010/wordprocessingGroup" xmlns:wpi="http://schemas.microsoft.com/office/word/2010/wordprocessingInk" xmlns:wne="http://schemas.microsoft.com/office/word/2006/wordml" xmlns:wps="http://schemas.microsoft.com/office/word/2010/wordprocessingShape" mc:Ignorable="w14 w15 w16se wp14">
   <w:p>
     <w:pPr>
       <w:pStyle w:val="a6"/>
@@ -6632,7 +7944,7 @@
 </file>
 
 <file path=word/footer3.xml><?xml version="1.0" encoding="utf-8"?>
-<w:ftr xmlns:wpc="http://schemas.microsoft.com/office/word/2010/wordprocessingCanvas" xmlns:cx="http://schemas.microsoft.com/office/drawing/2014/chartex" xmlns:cx1="http://schemas.microsoft.com/office/drawing/2015/9/8/chartex" xmlns:cx2="http://schemas.microsoft.com/office/drawing/2015/10/21/chartex" xmlns:cx3="http://schemas.microsoft.com/office/drawing/2016/5/9/chartex" xmlns:cx4="http://schemas.microsoft.com/office/drawing/2016/5/10/chartex" xmlns:cx5="http://schemas.microsoft.com/office/drawing/2016/5/11/chartex" xmlns:cx6="http://schemas.microsoft.com/office/drawing/2016/5/12/chartex" xmlns:cx7="http://schemas.microsoft.com/office/drawing/2016/5/13/chartex" xmlns:cx8="http://schemas.microsoft.com/office/drawing/2016/5/14/chartex" xmlns:mc="http://schemas.openxmlformats.org/markup-compatibility/2006" xmlns:aink="http://schemas.microsoft.com/office/drawing/2016/ink" xmlns:am3d="http://schemas.microsoft.com/office/drawing/2017/model3d" xmlns:o="urn:schemas-microsoft-com:office:office" xmlns:r="http://schemas.openxmlformats.org/officeDocument/2006/relationships" xmlns:m="http://schemas.openxmlformats.org/officeDocument/2006/math" xmlns:v="urn:schemas-microsoft-com:vml" xmlns:wp14="http://schemas.microsoft.com/office/word/2010/wordprocessingDrawing" xmlns:wp="http://schemas.openxmlformats.org/drawingml/2006/wordprocessingDrawing" xmlns:w10="urn:schemas-microsoft-com:office:word" xmlns:w="http://schemas.openxmlformats.org/wordprocessingml/2006/main" xmlns:w14="http://schemas.microsoft.com/office/word/2010/wordml" xmlns:w15="http://schemas.microsoft.com/office/word/2012/wordml" xmlns:w16cid="http://schemas.microsoft.com/office/word/2016/wordml/cid" xmlns:w16se="http://schemas.microsoft.com/office/word/2015/wordml/symex" xmlns:wpg="http://schemas.microsoft.com/office/word/2010/wordprocessingGroup" xmlns:wpi="http://schemas.microsoft.com/office/word/2010/wordprocessingInk" xmlns:wne="http://schemas.microsoft.com/office/word/2006/wordml" xmlns:wps="http://schemas.microsoft.com/office/word/2010/wordprocessingShape" mc:Ignorable="w14 w15 w16se w16cid wp14">
+<w:ftr xmlns:wpc="http://schemas.microsoft.com/office/word/2010/wordprocessingCanvas" xmlns:cx="http://schemas.microsoft.com/office/drawing/2014/chartex" xmlns:mc="http://schemas.openxmlformats.org/markup-compatibility/2006" xmlns:o="urn:schemas-microsoft-com:office:office" xmlns:r="http://schemas.openxmlformats.org/officeDocument/2006/relationships" xmlns:m="http://schemas.openxmlformats.org/officeDocument/2006/math" xmlns:v="urn:schemas-microsoft-com:vml" xmlns:wp14="http://schemas.microsoft.com/office/word/2010/wordprocessingDrawing" xmlns:wp="http://schemas.openxmlformats.org/drawingml/2006/wordprocessingDrawing" xmlns:w10="urn:schemas-microsoft-com:office:word" xmlns:w="http://schemas.openxmlformats.org/wordprocessingml/2006/main" xmlns:w14="http://schemas.microsoft.com/office/word/2010/wordml" xmlns:w15="http://schemas.microsoft.com/office/word/2012/wordml" xmlns:w16se="http://schemas.microsoft.com/office/word/2015/wordml/symex" xmlns:wpg="http://schemas.microsoft.com/office/word/2010/wordprocessingGroup" xmlns:wpi="http://schemas.microsoft.com/office/word/2010/wordprocessingInk" xmlns:wne="http://schemas.microsoft.com/office/word/2006/wordml" xmlns:wps="http://schemas.microsoft.com/office/word/2010/wordprocessingShape" mc:Ignorable="w14 w15 w16se wp14">
   <w:p>
     <w:pPr>
       <w:pStyle w:val="a6"/>
@@ -6642,7 +7954,7 @@
 </file>
 
 <file path=word/footnotes.xml><?xml version="1.0" encoding="utf-8"?>
-<w:footnotes xmlns:wpc="http://schemas.microsoft.com/office/word/2010/wordprocessingCanvas" xmlns:cx="http://schemas.microsoft.com/office/drawing/2014/chartex" xmlns:cx1="http://schemas.microsoft.com/office/drawing/2015/9/8/chartex" xmlns:cx2="http://schemas.microsoft.com/office/drawing/2015/10/21/chartex" xmlns:cx3="http://schemas.microsoft.com/office/drawing/2016/5/9/chartex" xmlns:cx4="http://schemas.microsoft.com/office/drawing/2016/5/10/chartex" xmlns:cx5="http://schemas.microsoft.com/office/drawing/2016/5/11/chartex" xmlns:cx6="http://schemas.microsoft.com/office/drawing/2016/5/12/chartex" xmlns:cx7="http://schemas.microsoft.com/office/drawing/2016/5/13/chartex" xmlns:cx8="http://schemas.microsoft.com/office/drawing/2016/5/14/chartex" xmlns:mc="http://schemas.openxmlformats.org/markup-compatibility/2006" xmlns:aink="http://schemas.microsoft.com/office/drawing/2016/ink" xmlns:am3d="http://schemas.microsoft.com/office/drawing/2017/model3d" xmlns:o="urn:schemas-microsoft-com:office:office" xmlns:r="http://schemas.openxmlformats.org/officeDocument/2006/relationships" xmlns:m="http://schemas.openxmlformats.org/officeDocument/2006/math" xmlns:v="urn:schemas-microsoft-com:vml" xmlns:wp14="http://schemas.microsoft.com/office/word/2010/wordprocessingDrawing" xmlns:wp="http://schemas.openxmlformats.org/drawingml/2006/wordprocessingDrawing" xmlns:w10="urn:schemas-microsoft-com:office:word" xmlns:w="http://schemas.openxmlformats.org/wordprocessingml/2006/main" xmlns:w14="http://schemas.microsoft.com/office/word/2010/wordml" xmlns:w15="http://schemas.microsoft.com/office/word/2012/wordml" xmlns:w16cid="http://schemas.microsoft.com/office/word/2016/wordml/cid" xmlns:w16se="http://schemas.microsoft.com/office/word/2015/wordml/symex" xmlns:wpg="http://schemas.microsoft.com/office/word/2010/wordprocessingGroup" xmlns:wpi="http://schemas.microsoft.com/office/word/2010/wordprocessingInk" xmlns:wne="http://schemas.microsoft.com/office/word/2006/wordml" xmlns:wps="http://schemas.microsoft.com/office/word/2010/wordprocessingShape" mc:Ignorable="w14 w15 w16se w16cid wp14">
+<w:footnotes xmlns:wpc="http://schemas.microsoft.com/office/word/2010/wordprocessingCanvas" xmlns:cx="http://schemas.microsoft.com/office/drawing/2014/chartex" xmlns:mc="http://schemas.openxmlformats.org/markup-compatibility/2006" xmlns:o="urn:schemas-microsoft-com:office:office" xmlns:r="http://schemas.openxmlformats.org/officeDocument/2006/relationships" xmlns:m="http://schemas.openxmlformats.org/officeDocument/2006/math" xmlns:v="urn:schemas-microsoft-com:vml" xmlns:wp14="http://schemas.microsoft.com/office/word/2010/wordprocessingDrawing" xmlns:wp="http://schemas.openxmlformats.org/drawingml/2006/wordprocessingDrawing" xmlns:w10="urn:schemas-microsoft-com:office:word" xmlns:w="http://schemas.openxmlformats.org/wordprocessingml/2006/main" xmlns:w14="http://schemas.microsoft.com/office/word/2010/wordml" xmlns:w15="http://schemas.microsoft.com/office/word/2012/wordml" xmlns:w16se="http://schemas.microsoft.com/office/word/2015/wordml/symex" xmlns:wpg="http://schemas.microsoft.com/office/word/2010/wordprocessingGroup" xmlns:wpi="http://schemas.microsoft.com/office/word/2010/wordprocessingInk" xmlns:wne="http://schemas.microsoft.com/office/word/2006/wordml" xmlns:wps="http://schemas.microsoft.com/office/word/2010/wordprocessingShape" mc:Ignorable="w14 w15 w16se wp14">
   <w:footnote w:type="separator" w:id="-1">
     <w:p>
       <w:pPr>
@@ -6667,7 +7979,7 @@
 </file>
 
 <file path=word/header1.xml><?xml version="1.0" encoding="utf-8"?>
-<w:hdr xmlns:wpc="http://schemas.microsoft.com/office/word/2010/wordprocessingCanvas" xmlns:cx="http://schemas.microsoft.com/office/drawing/2014/chartex" xmlns:cx1="http://schemas.microsoft.com/office/drawing/2015/9/8/chartex" xmlns:cx2="http://schemas.microsoft.com/office/drawing/2015/10/21/chartex" xmlns:cx3="http://schemas.microsoft.com/office/drawing/2016/5/9/chartex" xmlns:cx4="http://schemas.microsoft.com/office/drawing/2016/5/10/chartex" xmlns:cx5="http://schemas.microsoft.com/office/drawing/2016/5/11/chartex" xmlns:cx6="http://schemas.microsoft.com/office/drawing/2016/5/12/chartex" xmlns:cx7="http://schemas.microsoft.com/office/drawing/2016/5/13/chartex" xmlns:cx8="http://schemas.microsoft.com/office/drawing/2016/5/14/chartex" xmlns:mc="http://schemas.openxmlformats.org/markup-compatibility/2006" xmlns:aink="http://schemas.microsoft.com/office/drawing/2016/ink" xmlns:am3d="http://schemas.microsoft.com/office/drawing/2017/model3d" xmlns:o="urn:schemas-microsoft-com:office:office" xmlns:r="http://schemas.openxmlformats.org/officeDocument/2006/relationships" xmlns:m="http://schemas.openxmlformats.org/officeDocument/2006/math" xmlns:v="urn:schemas-microsoft-com:vml" xmlns:wp14="http://schemas.microsoft.com/office/word/2010/wordprocessingDrawing" xmlns:wp="http://schemas.openxmlformats.org/drawingml/2006/wordprocessingDrawing" xmlns:w10="urn:schemas-microsoft-com:office:word" xmlns:w="http://schemas.openxmlformats.org/wordprocessingml/2006/main" xmlns:w14="http://schemas.microsoft.com/office/word/2010/wordml" xmlns:w15="http://schemas.microsoft.com/office/word/2012/wordml" xmlns:w16cid="http://schemas.microsoft.com/office/word/2016/wordml/cid" xmlns:w16se="http://schemas.microsoft.com/office/word/2015/wordml/symex" xmlns:wpg="http://schemas.microsoft.com/office/word/2010/wordprocessingGroup" xmlns:wpi="http://schemas.microsoft.com/office/word/2010/wordprocessingInk" xmlns:wne="http://schemas.microsoft.com/office/word/2006/wordml" xmlns:wps="http://schemas.microsoft.com/office/word/2010/wordprocessingShape" mc:Ignorable="w14 w15 w16se w16cid wp14">
+<w:hdr xmlns:wpc="http://schemas.microsoft.com/office/word/2010/wordprocessingCanvas" xmlns:cx="http://schemas.microsoft.com/office/drawing/2014/chartex" xmlns:mc="http://schemas.openxmlformats.org/markup-compatibility/2006" xmlns:o="urn:schemas-microsoft-com:office:office" xmlns:r="http://schemas.openxmlformats.org/officeDocument/2006/relationships" xmlns:m="http://schemas.openxmlformats.org/officeDocument/2006/math" xmlns:v="urn:schemas-microsoft-com:vml" xmlns:wp14="http://schemas.microsoft.com/office/word/2010/wordprocessingDrawing" xmlns:wp="http://schemas.openxmlformats.org/drawingml/2006/wordprocessingDrawing" xmlns:w10="urn:schemas-microsoft-com:office:word" xmlns:w="http://schemas.openxmlformats.org/wordprocessingml/2006/main" xmlns:w14="http://schemas.microsoft.com/office/word/2010/wordml" xmlns:w15="http://schemas.microsoft.com/office/word/2012/wordml" xmlns:w16se="http://schemas.microsoft.com/office/word/2015/wordml/symex" xmlns:wpg="http://schemas.microsoft.com/office/word/2010/wordprocessingGroup" xmlns:wpi="http://schemas.microsoft.com/office/word/2010/wordprocessingInk" xmlns:wne="http://schemas.microsoft.com/office/word/2006/wordml" xmlns:wps="http://schemas.microsoft.com/office/word/2010/wordprocessingShape" mc:Ignorable="w14 w15 w16se wp14">
   <w:p>
     <w:pPr>
       <w:pStyle w:val="a4"/>
@@ -6677,7 +7989,7 @@
 </file>
 
 <file path=word/header2.xml><?xml version="1.0" encoding="utf-8"?>
-<w:hdr xmlns:wpc="http://schemas.microsoft.com/office/word/2010/wordprocessingCanvas" xmlns:cx="http://schemas.microsoft.com/office/drawing/2014/chartex" xmlns:cx1="http://schemas.microsoft.com/office/drawing/2015/9/8/chartex" xmlns:cx2="http://schemas.microsoft.com/office/drawing/2015/10/21/chartex" xmlns:cx3="http://schemas.microsoft.com/office/drawing/2016/5/9/chartex" xmlns:cx4="http://schemas.microsoft.com/office/drawing/2016/5/10/chartex" xmlns:cx5="http://schemas.microsoft.com/office/drawing/2016/5/11/chartex" xmlns:cx6="http://schemas.microsoft.com/office/drawing/2016/5/12/chartex" xmlns:cx7="http://schemas.microsoft.com/office/drawing/2016/5/13/chartex" xmlns:cx8="http://schemas.microsoft.com/office/drawing/2016/5/14/chartex" xmlns:mc="http://schemas.openxmlformats.org/markup-compatibility/2006" xmlns:aink="http://schemas.microsoft.com/office/drawing/2016/ink" xmlns:am3d="http://schemas.microsoft.com/office/drawing/2017/model3d" xmlns:o="urn:schemas-microsoft-com:office:office" xmlns:r="http://schemas.openxmlformats.org/officeDocument/2006/relationships" xmlns:m="http://schemas.openxmlformats.org/officeDocument/2006/math" xmlns:v="urn:schemas-microsoft-com:vml" xmlns:wp14="http://schemas.microsoft.com/office/word/2010/wordprocessingDrawing" xmlns:wp="http://schemas.openxmlformats.org/drawingml/2006/wordprocessingDrawing" xmlns:w10="urn:schemas-microsoft-com:office:word" xmlns:w="http://schemas.openxmlformats.org/wordprocessingml/2006/main" xmlns:w14="http://schemas.microsoft.com/office/word/2010/wordml" xmlns:w15="http://schemas.microsoft.com/office/word/2012/wordml" xmlns:w16cid="http://schemas.microsoft.com/office/word/2016/wordml/cid" xmlns:w16se="http://schemas.microsoft.com/office/word/2015/wordml/symex" xmlns:wpg="http://schemas.microsoft.com/office/word/2010/wordprocessingGroup" xmlns:wpi="http://schemas.microsoft.com/office/word/2010/wordprocessingInk" xmlns:wne="http://schemas.microsoft.com/office/word/2006/wordml" xmlns:wps="http://schemas.microsoft.com/office/word/2010/wordprocessingShape" mc:Ignorable="w14 w15 w16se w16cid wp14">
+<w:hdr xmlns:wpc="http://schemas.microsoft.com/office/word/2010/wordprocessingCanvas" xmlns:cx="http://schemas.microsoft.com/office/drawing/2014/chartex" xmlns:mc="http://schemas.openxmlformats.org/markup-compatibility/2006" xmlns:o="urn:schemas-microsoft-com:office:office" xmlns:r="http://schemas.openxmlformats.org/officeDocument/2006/relationships" xmlns:m="http://schemas.openxmlformats.org/officeDocument/2006/math" xmlns:v="urn:schemas-microsoft-com:vml" xmlns:wp14="http://schemas.microsoft.com/office/word/2010/wordprocessingDrawing" xmlns:wp="http://schemas.openxmlformats.org/drawingml/2006/wordprocessingDrawing" xmlns:w10="urn:schemas-microsoft-com:office:word" xmlns:w="http://schemas.openxmlformats.org/wordprocessingml/2006/main" xmlns:w14="http://schemas.microsoft.com/office/word/2010/wordml" xmlns:w15="http://schemas.microsoft.com/office/word/2012/wordml" xmlns:w16se="http://schemas.microsoft.com/office/word/2015/wordml/symex" xmlns:wpg="http://schemas.microsoft.com/office/word/2010/wordprocessingGroup" xmlns:wpi="http://schemas.microsoft.com/office/word/2010/wordprocessingInk" xmlns:wne="http://schemas.microsoft.com/office/word/2006/wordml" xmlns:wps="http://schemas.microsoft.com/office/word/2010/wordprocessingShape" mc:Ignorable="w14 w15 w16se wp14">
   <w:tbl>
     <w:tblPr>
       <w:tblStyle w:val="a3"/>
@@ -6886,36 +8198,17 @@
             </w:rPr>
             <w:t xml:space="preserve">                                     </w:t>
           </w:r>
-          <w:r>
-            <w:fldChar w:fldCharType="begin"/>
-          </w:r>
-          <w:r>
-            <w:rPr>
-              <w:lang w:val="en-US"/>
-            </w:rPr>
-            <w:instrText xml:space="preserve"> HYPERLINK "mailto:info@cornerstone.ru" </w:instrText>
-          </w:r>
-          <w:r>
-            <w:fldChar w:fldCharType="separate"/>
-          </w:r>
-          <w:r>
-            <w:rPr>
-              <w:rStyle w:val="a8"/>
-              <w:sz w:val="16"/>
-              <w:szCs w:val="16"/>
-              <w:lang w:val="en-US"/>
-            </w:rPr>
-            <w:t>info@cornerstone.ru</w:t>
-          </w:r>
-          <w:r>
-            <w:rPr>
-              <w:rStyle w:val="a8"/>
-              <w:sz w:val="16"/>
-              <w:szCs w:val="16"/>
-              <w:lang w:val="en-US"/>
-            </w:rPr>
-            <w:fldChar w:fldCharType="end"/>
-          </w:r>
+          <w:hyperlink r:id="rId2" w:history="1">
+            <w:r>
+              <w:rPr>
+                <w:rStyle w:val="a8"/>
+                <w:sz w:val="16"/>
+                <w:szCs w:val="16"/>
+                <w:lang w:val="en-US"/>
+              </w:rPr>
+              <w:t>info@cornerstone.ru</w:t>
+            </w:r>
+          </w:hyperlink>
         </w:p>
         <w:p>
           <w:pPr>
@@ -6950,7 +8243,7 @@
 </file>
 
 <file path=word/header3.xml><?xml version="1.0" encoding="utf-8"?>
-<w:hdr xmlns:wpc="http://schemas.microsoft.com/office/word/2010/wordprocessingCanvas" xmlns:cx="http://schemas.microsoft.com/office/drawing/2014/chartex" xmlns:cx1="http://schemas.microsoft.com/office/drawing/2015/9/8/chartex" xmlns:cx2="http://schemas.microsoft.com/office/drawing/2015/10/21/chartex" xmlns:cx3="http://schemas.microsoft.com/office/drawing/2016/5/9/chartex" xmlns:cx4="http://schemas.microsoft.com/office/drawing/2016/5/10/chartex" xmlns:cx5="http://schemas.microsoft.com/office/drawing/2016/5/11/chartex" xmlns:cx6="http://schemas.microsoft.com/office/drawing/2016/5/12/chartex" xmlns:cx7="http://schemas.microsoft.com/office/drawing/2016/5/13/chartex" xmlns:cx8="http://schemas.microsoft.com/office/drawing/2016/5/14/chartex" xmlns:mc="http://schemas.openxmlformats.org/markup-compatibility/2006" xmlns:aink="http://schemas.microsoft.com/office/drawing/2016/ink" xmlns:am3d="http://schemas.microsoft.com/office/drawing/2017/model3d" xmlns:o="urn:schemas-microsoft-com:office:office" xmlns:r="http://schemas.openxmlformats.org/officeDocument/2006/relationships" xmlns:m="http://schemas.openxmlformats.org/officeDocument/2006/math" xmlns:v="urn:schemas-microsoft-com:vml" xmlns:wp14="http://schemas.microsoft.com/office/word/2010/wordprocessingDrawing" xmlns:wp="http://schemas.openxmlformats.org/drawingml/2006/wordprocessingDrawing" xmlns:w10="urn:schemas-microsoft-com:office:word" xmlns:w="http://schemas.openxmlformats.org/wordprocessingml/2006/main" xmlns:w14="http://schemas.microsoft.com/office/word/2010/wordml" xmlns:w15="http://schemas.microsoft.com/office/word/2012/wordml" xmlns:w16cid="http://schemas.microsoft.com/office/word/2016/wordml/cid" xmlns:w16se="http://schemas.microsoft.com/office/word/2015/wordml/symex" xmlns:wpg="http://schemas.microsoft.com/office/word/2010/wordprocessingGroup" xmlns:wpi="http://schemas.microsoft.com/office/word/2010/wordprocessingInk" xmlns:wne="http://schemas.microsoft.com/office/word/2006/wordml" xmlns:wps="http://schemas.microsoft.com/office/word/2010/wordprocessingShape" mc:Ignorable="w14 w15 w16se w16cid wp14">
+<w:hdr xmlns:wpc="http://schemas.microsoft.com/office/word/2010/wordprocessingCanvas" xmlns:cx="http://schemas.microsoft.com/office/drawing/2014/chartex" xmlns:mc="http://schemas.openxmlformats.org/markup-compatibility/2006" xmlns:o="urn:schemas-microsoft-com:office:office" xmlns:r="http://schemas.openxmlformats.org/officeDocument/2006/relationships" xmlns:m="http://schemas.openxmlformats.org/officeDocument/2006/math" xmlns:v="urn:schemas-microsoft-com:vml" xmlns:wp14="http://schemas.microsoft.com/office/word/2010/wordprocessingDrawing" xmlns:wp="http://schemas.openxmlformats.org/drawingml/2006/wordprocessingDrawing" xmlns:w10="urn:schemas-microsoft-com:office:word" xmlns:w="http://schemas.openxmlformats.org/wordprocessingml/2006/main" xmlns:w14="http://schemas.microsoft.com/office/word/2010/wordml" xmlns:w15="http://schemas.microsoft.com/office/word/2012/wordml" xmlns:w16se="http://schemas.microsoft.com/office/word/2015/wordml/symex" xmlns:wpg="http://schemas.microsoft.com/office/word/2010/wordprocessingGroup" xmlns:wpi="http://schemas.microsoft.com/office/word/2010/wordprocessingInk" xmlns:wne="http://schemas.microsoft.com/office/word/2006/wordml" xmlns:wps="http://schemas.microsoft.com/office/word/2010/wordprocessingShape" mc:Ignorable="w14 w15 w16se wp14">
   <w:p>
     <w:pPr>
       <w:pStyle w:val="a4"/>
@@ -6960,7 +8253,7 @@
 </file>
 
 <file path=word/numbering.xml><?xml version="1.0" encoding="utf-8"?>
-<w:numbering xmlns:wpc="http://schemas.microsoft.com/office/word/2010/wordprocessingCanvas" xmlns:cx="http://schemas.microsoft.com/office/drawing/2014/chartex" xmlns:cx1="http://schemas.microsoft.com/office/drawing/2015/9/8/chartex" xmlns:cx2="http://schemas.microsoft.com/office/drawing/2015/10/21/chartex" xmlns:cx3="http://schemas.microsoft.com/office/drawing/2016/5/9/chartex" xmlns:cx4="http://schemas.microsoft.com/office/drawing/2016/5/10/chartex" xmlns:cx5="http://schemas.microsoft.com/office/drawing/2016/5/11/chartex" xmlns:cx6="http://schemas.microsoft.com/office/drawing/2016/5/12/chartex" xmlns:cx7="http://schemas.microsoft.com/office/drawing/2016/5/13/chartex" xmlns:cx8="http://schemas.microsoft.com/office/drawing/2016/5/14/chartex" xmlns:mc="http://schemas.openxmlformats.org/markup-compatibility/2006" xmlns:aink="http://schemas.microsoft.com/office/drawing/2016/ink" xmlns:am3d="http://schemas.microsoft.com/office/drawing/2017/model3d" xmlns:o="urn:schemas-microsoft-com:office:office" xmlns:r="http://schemas.openxmlformats.org/officeDocument/2006/relationships" xmlns:m="http://schemas.openxmlformats.org/officeDocument/2006/math" xmlns:v="urn:schemas-microsoft-com:vml" xmlns:wp14="http://schemas.microsoft.com/office/word/2010/wordprocessingDrawing" xmlns:wp="http://schemas.openxmlformats.org/drawingml/2006/wordprocessingDrawing" xmlns:w10="urn:schemas-microsoft-com:office:word" xmlns:w="http://schemas.openxmlformats.org/wordprocessingml/2006/main" xmlns:w14="http://schemas.microsoft.com/office/word/2010/wordml" xmlns:w15="http://schemas.microsoft.com/office/word/2012/wordml" xmlns:w16cid="http://schemas.microsoft.com/office/word/2016/wordml/cid" xmlns:w16se="http://schemas.microsoft.com/office/word/2015/wordml/symex" xmlns:wpg="http://schemas.microsoft.com/office/word/2010/wordprocessingGroup" xmlns:wpi="http://schemas.microsoft.com/office/word/2010/wordprocessingInk" xmlns:wne="http://schemas.microsoft.com/office/word/2006/wordml" xmlns:wps="http://schemas.microsoft.com/office/word/2010/wordprocessingShape" mc:Ignorable="w14 w15 w16se w16cid wp14">
+<w:numbering xmlns:wpc="http://schemas.microsoft.com/office/word/2010/wordprocessingCanvas" xmlns:cx="http://schemas.microsoft.com/office/drawing/2014/chartex" xmlns:mc="http://schemas.openxmlformats.org/markup-compatibility/2006" xmlns:o="urn:schemas-microsoft-com:office:office" xmlns:r="http://schemas.openxmlformats.org/officeDocument/2006/relationships" xmlns:m="http://schemas.openxmlformats.org/officeDocument/2006/math" xmlns:v="urn:schemas-microsoft-com:vml" xmlns:wp14="http://schemas.microsoft.com/office/word/2010/wordprocessingDrawing" xmlns:wp="http://schemas.openxmlformats.org/drawingml/2006/wordprocessingDrawing" xmlns:w10="urn:schemas-microsoft-com:office:word" xmlns:w="http://schemas.openxmlformats.org/wordprocessingml/2006/main" xmlns:w14="http://schemas.microsoft.com/office/word/2010/wordml" xmlns:w15="http://schemas.microsoft.com/office/word/2012/wordml" xmlns:w16se="http://schemas.microsoft.com/office/word/2015/wordml/symex" xmlns:wpg="http://schemas.microsoft.com/office/word/2010/wordprocessingGroup" xmlns:wpi="http://schemas.microsoft.com/office/word/2010/wordprocessingInk" xmlns:wne="http://schemas.microsoft.com/office/word/2006/wordml" xmlns:wps="http://schemas.microsoft.com/office/word/2010/wordprocessingShape" mc:Ignorable="w14 w15 w16se wp14">
   <w:abstractNum w:abstractNumId="0" w15:restartNumberingAfterBreak="0">
     <w:nsid w:val="D47D6FB9"/>
     <w:multiLevelType w:val="hybridMultilevel"/>
@@ -8760,7 +10053,7 @@
 </file>
 
 <file path=word/styles.xml><?xml version="1.0" encoding="utf-8"?>
-<w:styles xmlns:mc="http://schemas.openxmlformats.org/markup-compatibility/2006" xmlns:r="http://schemas.openxmlformats.org/officeDocument/2006/relationships" xmlns:w="http://schemas.openxmlformats.org/wordprocessingml/2006/main" xmlns:w14="http://schemas.microsoft.com/office/word/2010/wordml" xmlns:w15="http://schemas.microsoft.com/office/word/2012/wordml" xmlns:w16cid="http://schemas.microsoft.com/office/word/2016/wordml/cid" xmlns:w16se="http://schemas.microsoft.com/office/word/2015/wordml/symex" mc:Ignorable="w14 w15 w16se w16cid">
+<w:styles xmlns:mc="http://schemas.openxmlformats.org/markup-compatibility/2006" xmlns:r="http://schemas.openxmlformats.org/officeDocument/2006/relationships" xmlns:w="http://schemas.openxmlformats.org/wordprocessingml/2006/main" xmlns:w14="http://schemas.microsoft.com/office/word/2010/wordml" xmlns:w15="http://schemas.microsoft.com/office/word/2012/wordml" xmlns:w16se="http://schemas.microsoft.com/office/word/2015/wordml/symex" mc:Ignorable="w14 w15 w16se">
   <w:docDefaults>
     <w:rPrDefault>
       <w:rPr>
@@ -8776,7 +10069,7 @@
       </w:pPr>
     </w:pPrDefault>
   </w:docDefaults>
-  <w:latentStyles w:defLockedState="0" w:defUIPriority="99" w:defSemiHidden="0" w:defUnhideWhenUsed="0" w:defQFormat="0" w:count="377">
+  <w:latentStyles w:defLockedState="0" w:defUIPriority="99" w:defSemiHidden="0" w:defUnhideWhenUsed="0" w:defQFormat="0" w:count="371">
     <w:lsdException w:name="Normal" w:uiPriority="0" w:qFormat="1"/>
     <w:lsdException w:name="heading 1" w:uiPriority="9" w:qFormat="1"/>
     <w:lsdException w:name="heading 2" w:semiHidden="1" w:uiPriority="9" w:unhideWhenUsed="1" w:qFormat="1"/>
@@ -9148,12 +10441,6 @@
     <w:lsdException w:name="List Table 5 Dark Accent 6" w:uiPriority="50"/>
     <w:lsdException w:name="List Table 6 Colorful Accent 6" w:uiPriority="51"/>
     <w:lsdException w:name="List Table 7 Colorful Accent 6" w:uiPriority="52"/>
-    <w:lsdException w:name="Mention" w:semiHidden="1" w:unhideWhenUsed="1"/>
-    <w:lsdException w:name="Smart Hyperlink" w:semiHidden="1" w:unhideWhenUsed="1"/>
-    <w:lsdException w:name="Hashtag" w:semiHidden="1" w:unhideWhenUsed="1"/>
-    <w:lsdException w:name="Unresolved Mention" w:semiHidden="1" w:unhideWhenUsed="1"/>
-    <w:lsdException w:name="Smart Link" w:semiHidden="1" w:unhideWhenUsed="1"/>
-    <w:lsdException w:name="Smart Link Error" w:semiHidden="1" w:unhideWhenUsed="1"/>
   </w:latentStyles>
   <w:style w:type="paragraph" w:default="1" w:styleId="a">
     <w:name w:val="Normal"/>
@@ -9652,7 +10939,7 @@
 </file>
 
 <file path=customXml/itemProps1.xml><?xml version="1.0" encoding="utf-8"?>
-<ds:datastoreItem xmlns:ds="http://schemas.openxmlformats.org/officeDocument/2006/customXml" ds:itemID="{8BB7DFB5-C383-45E8-9581-93BE1F0C8195}">
+<ds:datastoreItem xmlns:ds="http://schemas.openxmlformats.org/officeDocument/2006/customXml" ds:itemID="{315803F8-F87F-4325-9A90-7AF896F77F6A}">
   <ds:schemaRefs>
     <ds:schemaRef ds:uri="http://schemas.openxmlformats.org/officeDocument/2006/bibliography"/>
   </ds:schemaRefs>

</xml_diff>